<commit_message>
chapter 1 is completed, and chapter 2 is started
</commit_message>
<xml_diff>
--- a/Template-Editted20200728.docx
+++ b/Template-Editted20200728.docx
@@ -15791,7 +15791,7 @@
         <w:spacing w:before="0" w:after="240" w:line="360" w:lineRule="auto"/>
         <w:ind w:firstLine="720"/>
         <w:rPr>
-          <w:rFonts w:asciiTheme="minorHAnsi" w:hAnsiTheme="minorHAnsi" w:hint="cs"/>
+          <w:rFonts w:asciiTheme="minorHAnsi" w:hAnsiTheme="minorHAnsi"/>
           <w:b w:val="0"/>
           <w:bCs w:val="0"/>
           <w:sz w:val="28"/>
@@ -29018,16 +29018,7 @@
           <w:szCs w:val="28"/>
           <w:rtl/>
         </w:rPr>
-        <w:t xml:space="preserve">۱ ۷ ۱- </w:t>
-      </w:r>
-      <w:r>
-        <w:rPr>
-          <w:rFonts w:asciiTheme="minorHAnsi" w:hAnsiTheme="minorHAnsi" w:hint="cs"/>
-          <w:sz w:val="28"/>
-          <w:szCs w:val="28"/>
-          <w:rtl/>
-        </w:rPr>
-        <w:t>زبان بدن</w:t>
+        <w:t>۱ ۷ ۱- زبان بدن</w:t>
       </w:r>
     </w:p>
     <w:p>
@@ -29463,7 +29454,7 @@
         </w:numPr>
         <w:spacing w:before="0" w:after="240" w:line="360" w:lineRule="auto"/>
         <w:rPr>
-          <w:rFonts w:ascii="Calibri" w:hAnsi="Calibri" w:cstheme="majorHAnsi" w:hint="cs"/>
+          <w:rFonts w:ascii="Calibri" w:hAnsi="Calibri" w:cstheme="majorHAnsi"/>
           <w:b w:val="0"/>
           <w:bCs w:val="0"/>
           <w:sz w:val="28"/>
@@ -30059,16 +30050,7 @@
           <w:szCs w:val="28"/>
           <w:rtl/>
         </w:rPr>
-        <w:t xml:space="preserve">- </w:t>
-      </w:r>
-      <w:r>
-        <w:rPr>
-          <w:rFonts w:asciiTheme="minorHAnsi" w:hAnsiTheme="minorHAnsi" w:hint="cs"/>
-          <w:sz w:val="28"/>
-          <w:szCs w:val="28"/>
-          <w:rtl/>
-        </w:rPr>
-        <w:t>ژست بدن</w:t>
+        <w:t>- ژست بدن</w:t>
       </w:r>
     </w:p>
     <w:p>
@@ -31351,7 +31333,7 @@
         </w:numPr>
         <w:spacing w:before="0" w:after="240" w:line="360" w:lineRule="auto"/>
         <w:rPr>
-          <w:rFonts w:asciiTheme="minorHAnsi" w:hAnsiTheme="minorHAnsi" w:hint="cs"/>
+          <w:rFonts w:asciiTheme="minorHAnsi" w:hAnsiTheme="minorHAnsi"/>
           <w:b w:val="0"/>
           <w:bCs w:val="0"/>
           <w:sz w:val="28"/>
@@ -32870,16 +32852,7 @@
           <w:szCs w:val="28"/>
           <w:rtl/>
         </w:rPr>
-        <w:t>- واقعیت مجازی</w:t>
-      </w:r>
-      <w:r>
-        <w:rPr>
-          <w:rFonts w:asciiTheme="minorHAnsi" w:hAnsiTheme="minorHAnsi" w:hint="cs"/>
-          <w:sz w:val="28"/>
-          <w:szCs w:val="28"/>
-          <w:rtl/>
-        </w:rPr>
-        <w:t xml:space="preserve"> </w:t>
+        <w:t xml:space="preserve">- واقعیت مجازی </w:t>
       </w:r>
       <w:r>
         <w:rPr>
@@ -33570,38 +33543,20 @@
         </w:numPr>
         <w:spacing w:before="0" w:after="240" w:line="240" w:lineRule="auto"/>
         <w:rPr>
-          <w:rFonts w:ascii="Calibri" w:hAnsi="Calibri" w:cs="Calibri" w:hint="cs"/>
-          <w:sz w:val="28"/>
-          <w:szCs w:val="28"/>
-          <w:rtl/>
-        </w:rPr>
-      </w:pPr>
-      <w:r>
-        <w:rPr>
-          <w:rFonts w:asciiTheme="minorHAnsi" w:hAnsiTheme="minorHAnsi" w:hint="cs"/>
-          <w:sz w:val="28"/>
-          <w:szCs w:val="28"/>
-          <w:rtl/>
-        </w:rPr>
-        <w:t xml:space="preserve">۱ ۷ </w:t>
-      </w:r>
-      <w:r>
-        <w:rPr>
-          <w:rFonts w:asciiTheme="minorHAnsi" w:hAnsiTheme="minorHAnsi" w:hint="cs"/>
-          <w:sz w:val="28"/>
-          <w:szCs w:val="28"/>
-          <w:rtl/>
-        </w:rPr>
-        <w:t>۷</w:t>
-      </w:r>
-      <w:r>
-        <w:rPr>
-          <w:rFonts w:asciiTheme="minorHAnsi" w:hAnsiTheme="minorHAnsi" w:hint="cs"/>
-          <w:sz w:val="28"/>
-          <w:szCs w:val="28"/>
-          <w:rtl/>
-        </w:rPr>
-        <w:t>- آواتار ها</w:t>
+          <w:rFonts w:ascii="Calibri" w:hAnsi="Calibri" w:cs="Calibri"/>
+          <w:sz w:val="28"/>
+          <w:szCs w:val="28"/>
+          <w:rtl/>
+        </w:rPr>
+      </w:pPr>
+      <w:r>
+        <w:rPr>
+          <w:rFonts w:asciiTheme="minorHAnsi" w:hAnsiTheme="minorHAnsi" w:hint="cs"/>
+          <w:sz w:val="28"/>
+          <w:szCs w:val="28"/>
+          <w:rtl/>
+        </w:rPr>
+        <w:t>۱ ۷ ۷- آواتار ها</w:t>
       </w:r>
     </w:p>
     <w:p>
@@ -34193,7 +34148,7 @@
         </w:numPr>
         <w:spacing w:before="0" w:after="240" w:line="240" w:lineRule="auto"/>
         <w:rPr>
-          <w:rFonts w:ascii="Calibri" w:hAnsi="Calibri" w:cs="Calibri" w:hint="cs"/>
+          <w:rFonts w:ascii="Calibri" w:hAnsi="Calibri" w:cs="Calibri"/>
           <w:sz w:val="28"/>
           <w:szCs w:val="28"/>
           <w:rtl/>
@@ -34224,16 +34179,7 @@
           <w:szCs w:val="28"/>
           <w:rtl/>
         </w:rPr>
-        <w:t xml:space="preserve">- </w:t>
-      </w:r>
-      <w:r>
-        <w:rPr>
-          <w:rFonts w:asciiTheme="minorHAnsi" w:hAnsiTheme="minorHAnsi" w:hint="cs"/>
-          <w:sz w:val="28"/>
-          <w:szCs w:val="28"/>
-          <w:rtl/>
-        </w:rPr>
-        <w:t>متاورس</w:t>
+        <w:t>- متاورس</w:t>
       </w:r>
     </w:p>
     <w:p>
@@ -34777,16 +34723,7 @@
           <w:szCs w:val="28"/>
           <w:rtl/>
         </w:rPr>
-        <w:t xml:space="preserve">۱ ۷ ۸- </w:t>
-      </w:r>
-      <w:r>
-        <w:rPr>
-          <w:rFonts w:asciiTheme="minorHAnsi" w:hAnsiTheme="minorHAnsi" w:hint="cs"/>
-          <w:sz w:val="28"/>
-          <w:szCs w:val="28"/>
-          <w:rtl/>
-        </w:rPr>
-        <w:t>جمع‌بندی فصل</w:t>
+        <w:t>۱ ۷ ۸- جمع‌بندی فصل</w:t>
       </w:r>
     </w:p>
     <w:p>
@@ -34798,7 +34735,7 @@
         </w:numPr>
         <w:spacing w:before="0" w:after="240" w:line="360" w:lineRule="auto"/>
         <w:rPr>
-          <w:rFonts w:ascii="Times New Roman" w:hAnsi="Times New Roman" w:cs="Calibri" w:hint="cs"/>
+          <w:rFonts w:ascii="Times New Roman" w:hAnsi="Times New Roman" w:cs="Calibri"/>
           <w:sz w:val="28"/>
           <w:szCs w:val="28"/>
         </w:rPr>
@@ -34861,7 +34798,7 @@
         </w:numPr>
         <w:spacing w:before="0" w:after="240" w:line="360" w:lineRule="auto"/>
         <w:rPr>
-          <w:rFonts w:ascii="Times New Roman" w:hAnsi="Times New Roman" w:hint="cs"/>
+          <w:rFonts w:ascii="Times New Roman" w:hAnsi="Times New Roman"/>
           <w:b w:val="0"/>
           <w:bCs w:val="0"/>
           <w:sz w:val="28"/>
@@ -40576,7 +40513,6 @@
           <w:bCs/>
           <w:sz w:val="28"/>
           <w:szCs w:val="28"/>
-          <w:rtl/>
           <w:lang w:bidi="fa-IR"/>
         </w:rPr>
       </w:pPr>
@@ -40644,14 +40580,28 @@
       </w:pPr>
       <w:r>
         <w:rPr>
+          <w:rFonts w:cs="B Nazanin" w:hint="cs"/>
+          <w:sz w:val="28"/>
+          <w:szCs w:val="28"/>
+          <w:rtl/>
+          <w:lang w:bidi="fa-IR"/>
+        </w:rPr>
+        <w:t>تعریفی از ارتباطات غیر کلامی</w:t>
+      </w:r>
+    </w:p>
+    <w:p>
+      <w:pPr>
+        <w:bidi/>
+        <w:spacing w:line="360" w:lineRule="auto"/>
+        <w:jc w:val="both"/>
+        <w:rPr>
           <w:rFonts w:cs="B Nazanin"/>
           <w:sz w:val="28"/>
           <w:szCs w:val="28"/>
           <w:rtl/>
           <w:lang w:bidi="fa-IR"/>
         </w:rPr>
-        <w:t>نوشتار</w:t>
-      </w:r>
+      </w:pPr>
       <w:r>
         <w:rPr>
           <w:rFonts w:cs="B Nazanin" w:hint="cs"/>
@@ -40660,9 +40610,14 @@
           <w:rtl/>
           <w:lang w:bidi="fa-IR"/>
         </w:rPr>
-        <w:t>ی</w:t>
-      </w:r>
-      <w:r>
+        <w:t>تاریخچه تحقیق روی ارتباطات غیر کلامی</w:t>
+      </w:r>
+    </w:p>
+    <w:p>
+      <w:pPr>
+        <w:bidi/>
+        <w:spacing w:line="360" w:lineRule="auto"/>
+        <w:jc w:val="both"/>
         <w:rPr>
           <w:rFonts w:cs="B Nazanin"/>
           <w:sz w:val="28"/>
@@ -40670,8 +40625,7 @@
           <w:rtl/>
           <w:lang w:bidi="fa-IR"/>
         </w:rPr>
-        <w:t xml:space="preserve"> </w:t>
-      </w:r>
+      </w:pPr>
       <w:r>
         <w:rPr>
           <w:rFonts w:cs="B Nazanin" w:hint="cs"/>
@@ -40680,19 +40634,38 @@
           <w:rtl/>
           <w:lang w:bidi="fa-IR"/>
         </w:rPr>
-        <w:t>ی</w:t>
-      </w:r>
-      <w:r>
-        <w:rPr>
-          <w:rFonts w:cs="B Nazanin" w:hint="eastAsia"/>
+        <w:t>توضیح درباره اینکه دسته بندی کردن ارتباطات غیر کلامی کار سختی است و افراد مختلف روش های مختلفی رو برای اینکار اختصاص دادن</w:t>
+      </w:r>
+    </w:p>
+    <w:p>
+      <w:pPr>
+        <w:bidi/>
+        <w:spacing w:line="360" w:lineRule="auto"/>
+        <w:jc w:val="both"/>
+        <w:rPr>
+          <w:rFonts w:cs="B Nazanin"/>
           <w:sz w:val="28"/>
           <w:szCs w:val="28"/>
           <w:rtl/>
           <w:lang w:bidi="fa-IR"/>
         </w:rPr>
-        <w:t>ا</w:t>
-      </w:r>
-      <w:r>
+      </w:pPr>
+      <w:r>
+        <w:rPr>
+          <w:rFonts w:cs="B Nazanin" w:hint="cs"/>
+          <w:sz w:val="28"/>
+          <w:szCs w:val="28"/>
+          <w:rtl/>
+          <w:lang w:bidi="fa-IR"/>
+        </w:rPr>
+        <w:t>دسته بندی مد نظر ما برای ارتباطات غیر کلامی</w:t>
+      </w:r>
+    </w:p>
+    <w:p>
+      <w:pPr>
+        <w:bidi/>
+        <w:spacing w:line="360" w:lineRule="auto"/>
+        <w:jc w:val="both"/>
         <w:rPr>
           <w:rFonts w:cs="B Nazanin"/>
           <w:sz w:val="28"/>
@@ -40700,8 +40673,7 @@
           <w:rtl/>
           <w:lang w:bidi="fa-IR"/>
         </w:rPr>
-        <w:t xml:space="preserve"> </w:t>
-      </w:r>
+      </w:pPr>
       <w:r>
         <w:rPr>
           <w:rFonts w:cs="B Nazanin" w:hint="cs"/>
@@ -40710,8 +40682,75 @@
           <w:rtl/>
           <w:lang w:bidi="fa-IR"/>
         </w:rPr>
-        <w:t>حتی حس لامسه</w:t>
-      </w:r>
+        <w:t>رسیدن به ژست بدن به عنوان یکی از روش های ارتباطات غیر کلامی</w:t>
+      </w:r>
+    </w:p>
+    <w:p>
+      <w:pPr>
+        <w:bidi/>
+        <w:spacing w:line="360" w:lineRule="auto"/>
+        <w:jc w:val="both"/>
+        <w:rPr>
+          <w:rFonts w:cs="B Nazanin"/>
+          <w:sz w:val="28"/>
+          <w:szCs w:val="28"/>
+          <w:rtl/>
+          <w:lang w:bidi="fa-IR"/>
+        </w:rPr>
+      </w:pPr>
+    </w:p>
+    <w:p>
+      <w:pPr>
+        <w:bidi/>
+        <w:spacing w:line="360" w:lineRule="auto"/>
+        <w:jc w:val="both"/>
+        <w:rPr>
+          <w:rFonts w:cs="B Nazanin"/>
+          <w:b/>
+          <w:bCs/>
+          <w:sz w:val="28"/>
+          <w:szCs w:val="28"/>
+          <w:rtl/>
+          <w:lang w:bidi="fa-IR"/>
+        </w:rPr>
+      </w:pPr>
+      <w:r>
+        <w:rPr>
+          <w:rFonts w:cs="B Nazanin" w:hint="cs"/>
+          <w:b/>
+          <w:bCs/>
+          <w:sz w:val="28"/>
+          <w:szCs w:val="28"/>
+          <w:rtl/>
+          <w:lang w:bidi="fa-IR"/>
+        </w:rPr>
+        <w:t xml:space="preserve">۲-۲-   </w:t>
+      </w:r>
+      <w:r>
+        <w:rPr>
+          <w:rFonts w:cs="B Nazanin" w:hint="cs"/>
+          <w:b/>
+          <w:bCs/>
+          <w:sz w:val="28"/>
+          <w:szCs w:val="28"/>
+          <w:rtl/>
+          <w:lang w:bidi="fa-IR"/>
+        </w:rPr>
+        <w:t>ژست بدن (حرکت دست‌ها و بازو‌ها)</w:t>
+      </w:r>
+    </w:p>
+    <w:p>
+      <w:pPr>
+        <w:bidi/>
+        <w:spacing w:line="360" w:lineRule="auto"/>
+        <w:jc w:val="both"/>
+        <w:rPr>
+          <w:rFonts w:ascii="Times New Roman" w:hAnsi="Times New Roman" w:cs="B Nazanin"/>
+          <w:sz w:val="28"/>
+          <w:szCs w:val="28"/>
+          <w:lang w:bidi="fa-IR"/>
+        </w:rPr>
+      </w:pPr>
     </w:p>
     <w:p>
       <w:pPr>
@@ -51565,8 +51604,8 @@
         </w:rPr>
       </w:pPr>
     </w:p>
-    <w:bookmarkStart w:id="11" w:name="_Toc456127058" w:displacedByCustomXml="next"/>
-    <w:bookmarkStart w:id="12" w:name="_Toc456126800" w:displacedByCustomXml="next"/>
+    <w:bookmarkStart w:id="11" w:name="_Toc456126800" w:displacedByCustomXml="next"/>
+    <w:bookmarkStart w:id="12" w:name="_Toc456127058" w:displacedByCustomXml="next"/>
     <w:sdt>
       <w:sdtPr>
         <w:rPr>
@@ -59429,6 +59468,7 @@
   </w:compat>
   <w:rsids>
     <w:rsidRoot w:val="00A76C9F"/>
+    <w:rsid w:val="0015613D"/>
     <w:rsid w:val="00212920"/>
     <w:rsid w:val="002B4D2C"/>
     <w:rsid w:val="002C0627"/>
@@ -59440,6 +59480,7 @@
     <w:rsid w:val="00605287"/>
     <w:rsid w:val="007D01C8"/>
     <w:rsid w:val="00801055"/>
+    <w:rsid w:val="0087074F"/>
     <w:rsid w:val="008C0F9C"/>
     <w:rsid w:val="00910EFF"/>
     <w:rsid w:val="00982B34"/>

</xml_diff>

<commit_message>
chapter 2 in progress
</commit_message>
<xml_diff>
--- a/Template-Editted20200728.docx
+++ b/Template-Editted20200728.docx
@@ -35282,6 +35282,34 @@
           <w:bCs/>
           <w:sz w:val="28"/>
           <w:szCs w:val="28"/>
+          <w:lang w:bidi="fa-IR"/>
+        </w:rPr>
+      </w:pPr>
+    </w:p>
+    <w:p>
+      <w:pPr>
+        <w:bidi/>
+        <w:jc w:val="left"/>
+        <w:rPr>
+          <w:rFonts w:cs="Nazanin"/>
+          <w:b/>
+          <w:bCs/>
+          <w:sz w:val="28"/>
+          <w:szCs w:val="28"/>
+          <w:lang w:bidi="fa-IR"/>
+        </w:rPr>
+      </w:pPr>
+    </w:p>
+    <w:p>
+      <w:pPr>
+        <w:bidi/>
+        <w:jc w:val="left"/>
+        <w:rPr>
+          <w:rFonts w:cs="Nazanin"/>
+          <w:b/>
+          <w:bCs/>
+          <w:sz w:val="28"/>
+          <w:szCs w:val="28"/>
           <w:rtl/>
           <w:lang w:bidi="fa-IR"/>
         </w:rPr>
@@ -35296,7 +35324,6 @@
           <w:rtl/>
           <w:lang w:bidi="fa-IR"/>
         </w:rPr>
-        <w:lastRenderedPageBreak/>
         <w:t xml:space="preserve">فصل </w:t>
       </w:r>
       <w:r>
@@ -39422,13 +39449,23 @@
       </w:pPr>
       <w:r>
         <w:rPr>
+          <w:rFonts w:cs="B Nazanin" w:hint="cs"/>
+          <w:sz w:val="28"/>
+          <w:szCs w:val="28"/>
+          <w:rtl/>
+          <w:lang w:bidi="fa-IR"/>
+        </w:rPr>
+        <w:t>انسان‌ها موجودات اجتماعی هستند و ا</w:t>
+      </w:r>
+      <w:r>
+        <w:rPr>
           <w:rFonts w:cs="B Nazanin"/>
           <w:sz w:val="28"/>
           <w:szCs w:val="28"/>
           <w:rtl/>
           <w:lang w:bidi="fa-IR"/>
         </w:rPr>
-        <w:t>ارتب</w:t>
+        <w:t>رتب</w:t>
       </w:r>
       <w:r>
         <w:rPr>
@@ -39519,7 +39556,873 @@
           <w:rtl/>
           <w:lang w:bidi="fa-IR"/>
         </w:rPr>
-        <w:t xml:space="preserve"> ما دارد. در واقع، </w:t>
+        <w:t xml:space="preserve"> </w:t>
+      </w:r>
+      <w:r>
+        <w:rPr>
+          <w:rFonts w:cs="B Nazanin" w:hint="cs"/>
+          <w:sz w:val="28"/>
+          <w:szCs w:val="28"/>
+          <w:rtl/>
+          <w:lang w:bidi="fa-IR"/>
+        </w:rPr>
+        <w:t>آن‌ها</w:t>
+      </w:r>
+      <w:r>
+        <w:rPr>
+          <w:rFonts w:cs="B Nazanin"/>
+          <w:sz w:val="28"/>
+          <w:szCs w:val="28"/>
+          <w:rtl/>
+          <w:lang w:bidi="fa-IR"/>
+        </w:rPr>
+        <w:t xml:space="preserve"> دارد.</w:t>
+      </w:r>
+      <w:r>
+        <w:rPr>
+          <w:rtl/>
+        </w:rPr>
+        <w:t xml:space="preserve"> </w:t>
+      </w:r>
+      <w:r>
+        <w:rPr>
+          <w:rFonts w:cs="B Nazanin" w:hint="cs"/>
+          <w:sz w:val="28"/>
+          <w:szCs w:val="28"/>
+          <w:rtl/>
+          <w:lang w:bidi="fa-IR"/>
+        </w:rPr>
+        <w:t>بشر</w:t>
+      </w:r>
+      <w:r>
+        <w:rPr>
+          <w:rFonts w:cs="B Nazanin"/>
+          <w:sz w:val="28"/>
+          <w:szCs w:val="28"/>
+          <w:rtl/>
+          <w:lang w:bidi="fa-IR"/>
+        </w:rPr>
+        <w:t xml:space="preserve"> ب</w:t>
+      </w:r>
+      <w:r>
+        <w:rPr>
+          <w:rFonts w:cs="B Nazanin" w:hint="cs"/>
+          <w:sz w:val="28"/>
+          <w:szCs w:val="28"/>
+          <w:rtl/>
+          <w:lang w:bidi="fa-IR"/>
+        </w:rPr>
+        <w:t>ی</w:t>
+      </w:r>
+      <w:r>
+        <w:rPr>
+          <w:rFonts w:cs="B Nazanin" w:hint="eastAsia"/>
+          <w:sz w:val="28"/>
+          <w:szCs w:val="28"/>
+          <w:rtl/>
+          <w:lang w:bidi="fa-IR"/>
+        </w:rPr>
+        <w:t>شتر</w:t>
+      </w:r>
+      <w:r>
+        <w:rPr>
+          <w:rFonts w:cs="B Nazanin"/>
+          <w:sz w:val="28"/>
+          <w:szCs w:val="28"/>
+          <w:rtl/>
+          <w:lang w:bidi="fa-IR"/>
+        </w:rPr>
+        <w:t xml:space="preserve"> ساعات ب</w:t>
+      </w:r>
+      <w:r>
+        <w:rPr>
+          <w:rFonts w:cs="B Nazanin" w:hint="cs"/>
+          <w:sz w:val="28"/>
+          <w:szCs w:val="28"/>
+          <w:rtl/>
+          <w:lang w:bidi="fa-IR"/>
+        </w:rPr>
+        <w:t>ی</w:t>
+      </w:r>
+      <w:r>
+        <w:rPr>
+          <w:rFonts w:cs="B Nazanin" w:hint="eastAsia"/>
+          <w:sz w:val="28"/>
+          <w:szCs w:val="28"/>
+          <w:rtl/>
+          <w:lang w:bidi="fa-IR"/>
+        </w:rPr>
+        <w:t>دار</w:t>
+      </w:r>
+      <w:r>
+        <w:rPr>
+          <w:rFonts w:cs="B Nazanin" w:hint="cs"/>
+          <w:sz w:val="28"/>
+          <w:szCs w:val="28"/>
+          <w:rtl/>
+          <w:lang w:bidi="fa-IR"/>
+        </w:rPr>
+        <w:t>ی</w:t>
+      </w:r>
+      <w:r>
+        <w:rPr>
+          <w:rFonts w:cs="B Nazanin"/>
+          <w:sz w:val="28"/>
+          <w:szCs w:val="28"/>
+          <w:rtl/>
+          <w:lang w:bidi="fa-IR"/>
+        </w:rPr>
+        <w:t xml:space="preserve"> خود را در تماس با افراد د</w:t>
+      </w:r>
+      <w:r>
+        <w:rPr>
+          <w:rFonts w:cs="B Nazanin" w:hint="cs"/>
+          <w:sz w:val="28"/>
+          <w:szCs w:val="28"/>
+          <w:rtl/>
+          <w:lang w:bidi="fa-IR"/>
+        </w:rPr>
+        <w:t>ی</w:t>
+      </w:r>
+      <w:r>
+        <w:rPr>
+          <w:rFonts w:cs="B Nazanin" w:hint="eastAsia"/>
+          <w:sz w:val="28"/>
+          <w:szCs w:val="28"/>
+          <w:rtl/>
+          <w:lang w:bidi="fa-IR"/>
+        </w:rPr>
+        <w:t>گر</w:t>
+      </w:r>
+      <w:r>
+        <w:rPr>
+          <w:rFonts w:cs="B Nazanin"/>
+          <w:sz w:val="28"/>
+          <w:szCs w:val="28"/>
+          <w:rtl/>
+          <w:lang w:bidi="fa-IR"/>
+        </w:rPr>
+        <w:t xml:space="preserve"> صرف </w:t>
+      </w:r>
+      <w:r>
+        <w:rPr>
+          <w:rFonts w:cs="B Nazanin" w:hint="cs"/>
+          <w:sz w:val="28"/>
+          <w:szCs w:val="28"/>
+          <w:rtl/>
+          <w:lang w:bidi="fa-IR"/>
+        </w:rPr>
+        <w:t>ی</w:t>
+      </w:r>
+      <w:r>
+        <w:rPr>
+          <w:rFonts w:cs="B Nazanin" w:hint="eastAsia"/>
+          <w:sz w:val="28"/>
+          <w:szCs w:val="28"/>
+          <w:rtl/>
+          <w:lang w:bidi="fa-IR"/>
+        </w:rPr>
+        <w:t>ادگ</w:t>
+      </w:r>
+      <w:r>
+        <w:rPr>
+          <w:rFonts w:cs="B Nazanin" w:hint="cs"/>
+          <w:sz w:val="28"/>
+          <w:szCs w:val="28"/>
+          <w:rtl/>
+          <w:lang w:bidi="fa-IR"/>
+        </w:rPr>
+        <w:t>ی</w:t>
+      </w:r>
+      <w:r>
+        <w:rPr>
+          <w:rFonts w:cs="B Nazanin" w:hint="eastAsia"/>
+          <w:sz w:val="28"/>
+          <w:szCs w:val="28"/>
+          <w:rtl/>
+          <w:lang w:bidi="fa-IR"/>
+        </w:rPr>
+        <w:t>ر</w:t>
+      </w:r>
+      <w:r>
+        <w:rPr>
+          <w:rFonts w:cs="B Nazanin" w:hint="cs"/>
+          <w:sz w:val="28"/>
+          <w:szCs w:val="28"/>
+          <w:rtl/>
+          <w:lang w:bidi="fa-IR"/>
+        </w:rPr>
+        <w:t>ی</w:t>
+      </w:r>
+      <w:r>
+        <w:rPr>
+          <w:rFonts w:cs="B Nazanin" w:hint="eastAsia"/>
+          <w:sz w:val="28"/>
+          <w:szCs w:val="28"/>
+          <w:rtl/>
+          <w:lang w:bidi="fa-IR"/>
+        </w:rPr>
+        <w:t>،</w:t>
+      </w:r>
+      <w:r>
+        <w:rPr>
+          <w:rFonts w:cs="B Nazanin"/>
+          <w:sz w:val="28"/>
+          <w:szCs w:val="28"/>
+          <w:rtl/>
+          <w:lang w:bidi="fa-IR"/>
+        </w:rPr>
+        <w:t xml:space="preserve"> کار، باز</w:t>
+      </w:r>
+      <w:r>
+        <w:rPr>
+          <w:rFonts w:cs="B Nazanin" w:hint="cs"/>
+          <w:sz w:val="28"/>
+          <w:szCs w:val="28"/>
+          <w:rtl/>
+          <w:lang w:bidi="fa-IR"/>
+        </w:rPr>
+        <w:t>ی</w:t>
+      </w:r>
+      <w:r>
+        <w:rPr>
+          <w:rFonts w:cs="B Nazanin" w:hint="eastAsia"/>
+          <w:sz w:val="28"/>
+          <w:szCs w:val="28"/>
+          <w:rtl/>
+          <w:lang w:bidi="fa-IR"/>
+        </w:rPr>
+        <w:t>،</w:t>
+      </w:r>
+      <w:r>
+        <w:rPr>
+          <w:rFonts w:cs="B Nazanin"/>
+          <w:sz w:val="28"/>
+          <w:szCs w:val="28"/>
+          <w:rtl/>
+          <w:lang w:bidi="fa-IR"/>
+        </w:rPr>
+        <w:t xml:space="preserve"> قرار ملاقات، فرزندپرور</w:t>
+      </w:r>
+      <w:r>
+        <w:rPr>
+          <w:rFonts w:cs="B Nazanin" w:hint="cs"/>
+          <w:sz w:val="28"/>
+          <w:szCs w:val="28"/>
+          <w:rtl/>
+          <w:lang w:bidi="fa-IR"/>
+        </w:rPr>
+        <w:t>ی</w:t>
+      </w:r>
+      <w:r>
+        <w:rPr>
+          <w:rFonts w:cs="B Nazanin" w:hint="eastAsia"/>
+          <w:sz w:val="28"/>
+          <w:szCs w:val="28"/>
+          <w:rtl/>
+          <w:lang w:bidi="fa-IR"/>
+        </w:rPr>
+        <w:t>،</w:t>
+      </w:r>
+      <w:r>
+        <w:rPr>
+          <w:rFonts w:cs="B Nazanin"/>
+          <w:sz w:val="28"/>
+          <w:szCs w:val="28"/>
+          <w:rtl/>
+          <w:lang w:bidi="fa-IR"/>
+        </w:rPr>
+        <w:t xml:space="preserve"> مذاکره، خر</w:t>
+      </w:r>
+      <w:r>
+        <w:rPr>
+          <w:rFonts w:cs="B Nazanin" w:hint="cs"/>
+          <w:sz w:val="28"/>
+          <w:szCs w:val="28"/>
+          <w:rtl/>
+          <w:lang w:bidi="fa-IR"/>
+        </w:rPr>
+        <w:t>ی</w:t>
+      </w:r>
+      <w:r>
+        <w:rPr>
+          <w:rFonts w:cs="B Nazanin" w:hint="eastAsia"/>
+          <w:sz w:val="28"/>
+          <w:szCs w:val="28"/>
+          <w:rtl/>
+          <w:lang w:bidi="fa-IR"/>
+        </w:rPr>
+        <w:t>د،</w:t>
+      </w:r>
+      <w:r>
+        <w:rPr>
+          <w:rFonts w:cs="B Nazanin"/>
+          <w:sz w:val="28"/>
+          <w:szCs w:val="28"/>
+          <w:rtl/>
+          <w:lang w:bidi="fa-IR"/>
+        </w:rPr>
+        <w:t xml:space="preserve"> فروش، متقاعد کردن </w:t>
+      </w:r>
+      <w:r>
+        <w:rPr>
+          <w:rFonts w:cs="B Nazanin" w:hint="cs"/>
+          <w:sz w:val="28"/>
+          <w:szCs w:val="28"/>
+          <w:rtl/>
+          <w:lang w:bidi="fa-IR"/>
+        </w:rPr>
+        <w:t>ی</w:t>
+      </w:r>
+      <w:r>
+        <w:rPr>
+          <w:rFonts w:cs="B Nazanin" w:hint="eastAsia"/>
+          <w:sz w:val="28"/>
+          <w:szCs w:val="28"/>
+          <w:rtl/>
+          <w:lang w:bidi="fa-IR"/>
+        </w:rPr>
+        <w:t>ا</w:t>
+      </w:r>
+      <w:r>
+        <w:rPr>
+          <w:rFonts w:cs="B Nazanin"/>
+          <w:sz w:val="28"/>
+          <w:szCs w:val="28"/>
+          <w:rtl/>
+          <w:lang w:bidi="fa-IR"/>
+        </w:rPr>
+        <w:t xml:space="preserve"> صحبت کردن </w:t>
+      </w:r>
+      <w:r>
+        <w:rPr>
+          <w:rFonts w:cs="B Nazanin" w:hint="cs"/>
+          <w:sz w:val="28"/>
+          <w:szCs w:val="28"/>
+          <w:rtl/>
+          <w:lang w:bidi="fa-IR"/>
+        </w:rPr>
+        <w:t>است</w:t>
+      </w:r>
+      <w:r>
+        <w:rPr>
+          <w:rFonts w:cs="B Nazanin"/>
+          <w:sz w:val="28"/>
+          <w:szCs w:val="28"/>
+          <w:rtl/>
+          <w:lang w:bidi="fa-IR"/>
+        </w:rPr>
+        <w:t xml:space="preserve">. </w:t>
+      </w:r>
+      <w:r>
+        <w:rPr>
+          <w:rFonts w:cs="B Nazanin" w:hint="cs"/>
+          <w:sz w:val="28"/>
+          <w:szCs w:val="28"/>
+          <w:rtl/>
+          <w:lang w:bidi="fa-IR"/>
+        </w:rPr>
+        <w:t>انسان‌ها</w:t>
+      </w:r>
+      <w:r>
+        <w:rPr>
+          <w:rFonts w:cs="B Nazanin"/>
+          <w:sz w:val="28"/>
+          <w:szCs w:val="28"/>
+          <w:rtl/>
+          <w:lang w:bidi="fa-IR"/>
+        </w:rPr>
+        <w:t xml:space="preserve"> نه تنها با </w:t>
+      </w:r>
+      <w:r>
+        <w:rPr>
+          <w:rFonts w:cs="B Nazanin" w:hint="cs"/>
+          <w:sz w:val="28"/>
+          <w:szCs w:val="28"/>
+          <w:rtl/>
+          <w:lang w:bidi="fa-IR"/>
+        </w:rPr>
+        <w:t>یکدیگر</w:t>
+      </w:r>
+      <w:r>
+        <w:rPr>
+          <w:rFonts w:cs="B Nazanin"/>
+          <w:sz w:val="28"/>
+          <w:szCs w:val="28"/>
+          <w:rtl/>
+          <w:lang w:bidi="fa-IR"/>
+        </w:rPr>
+        <w:t xml:space="preserve"> در رو ارتباط برقرار م</w:t>
+      </w:r>
+      <w:r>
+        <w:rPr>
+          <w:rFonts w:cs="B Nazanin" w:hint="cs"/>
+          <w:sz w:val="28"/>
+          <w:szCs w:val="28"/>
+          <w:rtl/>
+          <w:lang w:bidi="fa-IR"/>
+        </w:rPr>
+        <w:t>ی</w:t>
+      </w:r>
+      <w:r>
+        <w:rPr>
+          <w:rFonts w:cs="B Nazanin"/>
+          <w:sz w:val="28"/>
+          <w:szCs w:val="28"/>
+          <w:rtl/>
+          <w:lang w:bidi="fa-IR"/>
+        </w:rPr>
+        <w:t xml:space="preserve"> کن</w:t>
+      </w:r>
+      <w:r>
+        <w:rPr>
+          <w:rFonts w:cs="B Nazanin" w:hint="cs"/>
+          <w:sz w:val="28"/>
+          <w:szCs w:val="28"/>
+          <w:rtl/>
+          <w:lang w:bidi="fa-IR"/>
+        </w:rPr>
+        <w:t>ند؛ بلکه</w:t>
+      </w:r>
+      <w:r>
+        <w:rPr>
+          <w:rFonts w:cs="B Nazanin"/>
+          <w:sz w:val="28"/>
+          <w:szCs w:val="28"/>
+          <w:rtl/>
+          <w:lang w:bidi="fa-IR"/>
+        </w:rPr>
+        <w:t xml:space="preserve"> آنها </w:t>
+      </w:r>
+      <w:r>
+        <w:rPr>
+          <w:rFonts w:cs="B Nazanin" w:hint="cs"/>
+          <w:sz w:val="28"/>
+          <w:szCs w:val="28"/>
+          <w:rtl/>
+          <w:lang w:bidi="fa-IR"/>
+        </w:rPr>
+        <w:t xml:space="preserve">یکدیگر </w:t>
+      </w:r>
+      <w:r>
+        <w:rPr>
+          <w:rFonts w:cs="B Nazanin"/>
+          <w:sz w:val="28"/>
+          <w:szCs w:val="28"/>
+          <w:rtl/>
+          <w:lang w:bidi="fa-IR"/>
+        </w:rPr>
+        <w:t>را در تلو</w:t>
+      </w:r>
+      <w:r>
+        <w:rPr>
+          <w:rFonts w:cs="B Nazanin" w:hint="cs"/>
+          <w:sz w:val="28"/>
+          <w:szCs w:val="28"/>
+          <w:rtl/>
+          <w:lang w:bidi="fa-IR"/>
+        </w:rPr>
+        <w:t>ی</w:t>
+      </w:r>
+      <w:r>
+        <w:rPr>
+          <w:rFonts w:cs="B Nazanin" w:hint="eastAsia"/>
+          <w:sz w:val="28"/>
+          <w:szCs w:val="28"/>
+          <w:rtl/>
+          <w:lang w:bidi="fa-IR"/>
+        </w:rPr>
+        <w:t>ز</w:t>
+      </w:r>
+      <w:r>
+        <w:rPr>
+          <w:rFonts w:cs="B Nazanin" w:hint="cs"/>
+          <w:sz w:val="28"/>
+          <w:szCs w:val="28"/>
+          <w:rtl/>
+          <w:lang w:bidi="fa-IR"/>
+        </w:rPr>
+        <w:t>ی</w:t>
+      </w:r>
+      <w:r>
+        <w:rPr>
+          <w:rFonts w:cs="B Nazanin" w:hint="eastAsia"/>
+          <w:sz w:val="28"/>
+          <w:szCs w:val="28"/>
+          <w:rtl/>
+          <w:lang w:bidi="fa-IR"/>
+        </w:rPr>
+        <w:t>ون</w:t>
+      </w:r>
+      <w:r>
+        <w:rPr>
+          <w:rFonts w:cs="B Nazanin"/>
+          <w:sz w:val="28"/>
+          <w:szCs w:val="28"/>
+          <w:rtl/>
+          <w:lang w:bidi="fa-IR"/>
+        </w:rPr>
+        <w:t xml:space="preserve"> و و</w:t>
+      </w:r>
+      <w:r>
+        <w:rPr>
+          <w:rFonts w:cs="B Nazanin" w:hint="cs"/>
+          <w:sz w:val="28"/>
+          <w:szCs w:val="28"/>
+          <w:rtl/>
+          <w:lang w:bidi="fa-IR"/>
+        </w:rPr>
+        <w:t>ی</w:t>
+      </w:r>
+      <w:r>
+        <w:rPr>
+          <w:rFonts w:cs="B Nazanin" w:hint="eastAsia"/>
+          <w:sz w:val="28"/>
+          <w:szCs w:val="28"/>
+          <w:rtl/>
+          <w:lang w:bidi="fa-IR"/>
+        </w:rPr>
+        <w:t>د</w:t>
+      </w:r>
+      <w:r>
+        <w:rPr>
+          <w:rFonts w:cs="B Nazanin" w:hint="cs"/>
+          <w:sz w:val="28"/>
+          <w:szCs w:val="28"/>
+          <w:rtl/>
+          <w:lang w:bidi="fa-IR"/>
+        </w:rPr>
+        <w:t>ی</w:t>
+      </w:r>
+      <w:r>
+        <w:rPr>
+          <w:rFonts w:cs="B Nazanin" w:hint="eastAsia"/>
+          <w:sz w:val="28"/>
+          <w:szCs w:val="28"/>
+          <w:rtl/>
+          <w:lang w:bidi="fa-IR"/>
+        </w:rPr>
+        <w:t>وها</w:t>
+      </w:r>
+      <w:r>
+        <w:rPr>
+          <w:rFonts w:cs="B Nazanin"/>
+          <w:sz w:val="28"/>
+          <w:szCs w:val="28"/>
+          <w:rtl/>
+          <w:lang w:bidi="fa-IR"/>
+        </w:rPr>
+        <w:t xml:space="preserve"> تماش</w:t>
+      </w:r>
+      <w:r>
+        <w:rPr>
+          <w:rFonts w:cs="B Nazanin" w:hint="cs"/>
+          <w:sz w:val="28"/>
+          <w:szCs w:val="28"/>
+          <w:rtl/>
+          <w:lang w:bidi="fa-IR"/>
+        </w:rPr>
+        <w:t>ا می‌کنند</w:t>
+      </w:r>
+      <w:r>
+        <w:rPr>
+          <w:rFonts w:cs="B Nazanin" w:hint="eastAsia"/>
+          <w:sz w:val="28"/>
+          <w:szCs w:val="28"/>
+          <w:rtl/>
+          <w:lang w:bidi="fa-IR"/>
+        </w:rPr>
+        <w:t>،</w:t>
+      </w:r>
+      <w:r>
+        <w:rPr>
+          <w:rFonts w:cs="B Nazanin"/>
+          <w:sz w:val="28"/>
+          <w:szCs w:val="28"/>
+          <w:rtl/>
+          <w:lang w:bidi="fa-IR"/>
+        </w:rPr>
+        <w:t xml:space="preserve"> از </w:t>
+      </w:r>
+      <w:r>
+        <w:rPr>
+          <w:rFonts w:cs="B Nazanin" w:hint="eastAsia"/>
+          <w:sz w:val="28"/>
+          <w:szCs w:val="28"/>
+          <w:rtl/>
+          <w:lang w:bidi="fa-IR"/>
+        </w:rPr>
+        <w:t>طر</w:t>
+      </w:r>
+      <w:r>
+        <w:rPr>
+          <w:rFonts w:cs="B Nazanin" w:hint="cs"/>
+          <w:sz w:val="28"/>
+          <w:szCs w:val="28"/>
+          <w:rtl/>
+          <w:lang w:bidi="fa-IR"/>
+        </w:rPr>
+        <w:t>ی</w:t>
+      </w:r>
+      <w:r>
+        <w:rPr>
+          <w:rFonts w:cs="B Nazanin" w:hint="eastAsia"/>
+          <w:sz w:val="28"/>
+          <w:szCs w:val="28"/>
+          <w:rtl/>
+          <w:lang w:bidi="fa-IR"/>
+        </w:rPr>
+        <w:t>ق</w:t>
+      </w:r>
+      <w:r>
+        <w:rPr>
+          <w:rFonts w:cs="B Nazanin"/>
+          <w:sz w:val="28"/>
+          <w:szCs w:val="28"/>
+          <w:rtl/>
+          <w:lang w:bidi="fa-IR"/>
+        </w:rPr>
+        <w:t xml:space="preserve"> راد</w:t>
+      </w:r>
+      <w:r>
+        <w:rPr>
+          <w:rFonts w:cs="B Nazanin" w:hint="cs"/>
+          <w:sz w:val="28"/>
+          <w:szCs w:val="28"/>
+          <w:rtl/>
+          <w:lang w:bidi="fa-IR"/>
+        </w:rPr>
+        <w:t>ی</w:t>
+      </w:r>
+      <w:r>
+        <w:rPr>
+          <w:rFonts w:cs="B Nazanin" w:hint="eastAsia"/>
+          <w:sz w:val="28"/>
+          <w:szCs w:val="28"/>
+          <w:rtl/>
+          <w:lang w:bidi="fa-IR"/>
+        </w:rPr>
+        <w:t>و</w:t>
+      </w:r>
+      <w:r>
+        <w:rPr>
+          <w:rFonts w:cs="B Nazanin"/>
+          <w:sz w:val="28"/>
+          <w:szCs w:val="28"/>
+          <w:rtl/>
+          <w:lang w:bidi="fa-IR"/>
+        </w:rPr>
+        <w:t xml:space="preserve"> گفتگو </w:t>
+      </w:r>
+      <w:r>
+        <w:rPr>
+          <w:rFonts w:cs="B Nazanin" w:hint="cs"/>
+          <w:sz w:val="28"/>
+          <w:szCs w:val="28"/>
+          <w:rtl/>
+          <w:lang w:bidi="fa-IR"/>
+        </w:rPr>
+        <w:t>گوش می‌دهند</w:t>
+      </w:r>
+      <w:r>
+        <w:rPr>
+          <w:rFonts w:cs="B Nazanin" w:hint="eastAsia"/>
+          <w:sz w:val="28"/>
+          <w:szCs w:val="28"/>
+          <w:rtl/>
+          <w:lang w:bidi="fa-IR"/>
+        </w:rPr>
+        <w:t>،</w:t>
+      </w:r>
+      <w:r>
+        <w:rPr>
+          <w:rFonts w:cs="B Nazanin"/>
+          <w:sz w:val="28"/>
+          <w:szCs w:val="28"/>
+          <w:rtl/>
+          <w:lang w:bidi="fa-IR"/>
+        </w:rPr>
+        <w:t xml:space="preserve"> </w:t>
+      </w:r>
+      <w:r>
+        <w:rPr>
+          <w:rFonts w:cs="B Nazanin"/>
+          <w:sz w:val="28"/>
+          <w:szCs w:val="28"/>
+          <w:rtl/>
+          <w:lang w:bidi="fa-IR"/>
+        </w:rPr>
+        <w:lastRenderedPageBreak/>
+        <w:t>از طر</w:t>
+      </w:r>
+      <w:r>
+        <w:rPr>
+          <w:rFonts w:cs="B Nazanin" w:hint="cs"/>
+          <w:sz w:val="28"/>
+          <w:szCs w:val="28"/>
+          <w:rtl/>
+          <w:lang w:bidi="fa-IR"/>
+        </w:rPr>
+        <w:t>ی</w:t>
+      </w:r>
+      <w:r>
+        <w:rPr>
+          <w:rFonts w:cs="B Nazanin" w:hint="eastAsia"/>
+          <w:sz w:val="28"/>
+          <w:szCs w:val="28"/>
+          <w:rtl/>
+          <w:lang w:bidi="fa-IR"/>
+        </w:rPr>
+        <w:t>ق</w:t>
+      </w:r>
+      <w:r>
+        <w:rPr>
+          <w:rFonts w:cs="B Nazanin"/>
+          <w:sz w:val="28"/>
+          <w:szCs w:val="28"/>
+          <w:rtl/>
+          <w:lang w:bidi="fa-IR"/>
+        </w:rPr>
+        <w:t xml:space="preserve"> تلفن ها</w:t>
+      </w:r>
+      <w:r>
+        <w:rPr>
+          <w:rFonts w:cs="B Nazanin" w:hint="cs"/>
+          <w:sz w:val="28"/>
+          <w:szCs w:val="28"/>
+          <w:rtl/>
+          <w:lang w:bidi="fa-IR"/>
+        </w:rPr>
+        <w:t>ی</w:t>
+      </w:r>
+      <w:r>
+        <w:rPr>
+          <w:rFonts w:cs="B Nazanin"/>
+          <w:sz w:val="28"/>
+          <w:szCs w:val="28"/>
+          <w:rtl/>
+          <w:lang w:bidi="fa-IR"/>
+        </w:rPr>
+        <w:t xml:space="preserve"> همراه و اتاق ها</w:t>
+      </w:r>
+      <w:r>
+        <w:rPr>
+          <w:rFonts w:cs="B Nazanin" w:hint="cs"/>
+          <w:sz w:val="28"/>
+          <w:szCs w:val="28"/>
+          <w:rtl/>
+          <w:lang w:bidi="fa-IR"/>
+        </w:rPr>
+        <w:t>ی</w:t>
+      </w:r>
+      <w:r>
+        <w:rPr>
+          <w:rFonts w:cs="B Nazanin"/>
+          <w:sz w:val="28"/>
+          <w:szCs w:val="28"/>
+          <w:rtl/>
+          <w:lang w:bidi="fa-IR"/>
+        </w:rPr>
+        <w:t xml:space="preserve"> گفتگو </w:t>
+      </w:r>
+      <w:r>
+        <w:rPr>
+          <w:rFonts w:cs="B Nazanin" w:hint="cs"/>
+          <w:sz w:val="28"/>
+          <w:szCs w:val="28"/>
+          <w:rtl/>
+          <w:lang w:bidi="fa-IR"/>
+        </w:rPr>
+        <w:t xml:space="preserve">ارتباط برقرار می‌کنند </w:t>
+      </w:r>
+      <w:r>
+        <w:rPr>
+          <w:rFonts w:cs="B Nazanin"/>
+          <w:sz w:val="28"/>
+          <w:szCs w:val="28"/>
+          <w:rtl/>
+          <w:lang w:bidi="fa-IR"/>
+        </w:rPr>
+        <w:t xml:space="preserve">و در زوم </w:t>
+      </w:r>
+      <w:r>
+        <w:rPr>
+          <w:rFonts w:cs="B Nazanin" w:hint="cs"/>
+          <w:sz w:val="28"/>
+          <w:szCs w:val="28"/>
+          <w:rtl/>
+          <w:lang w:bidi="fa-IR"/>
+        </w:rPr>
+        <w:t>ملاقات می‌کنند</w:t>
+      </w:r>
+      <w:r>
+        <w:rPr>
+          <w:rFonts w:asciiTheme="majorBidi" w:hAnsiTheme="majorBidi" w:cstheme="majorBidi"/>
+          <w:sz w:val="24"/>
+          <w:szCs w:val="24"/>
+          <w:rtl/>
+          <w:lang w:bidi="fa-IR"/>
+        </w:rPr>
+        <w:fldChar w:fldCharType="begin" w:fldLock="1"/>
+      </w:r>
+      <w:r>
+        <w:rPr>
+          <w:rFonts w:asciiTheme="majorBidi" w:hAnsiTheme="majorBidi" w:cstheme="majorBidi"/>
+          <w:sz w:val="24"/>
+          <w:szCs w:val="24"/>
+          <w:lang w:bidi="fa-IR"/>
+        </w:rPr>
+        <w:instrText>ADDIN CSL_CITATION {"citationItems":[{"id":"ITEM-1","itemData":{"author":[{"dropping-particle":"","family":"Burgoon, J.K., Manusov, V., &amp; Guerrero","given":"L.K.","non-dropping-particle":"","parse-names":false,"suffix":""}],"edition":"2","id":"ITEM-1","issued":{"date-parts":[["2021"]]},"title":"Nonverbal Communication (2nd ed.)","type":"book"},"uris":["http://www.mendeley.com/documents/?uuid=e5b7abd2-304d-4110-8e7f-c4a666b8a03a"]}],"mendeley":{"formattedCitation":"(Burgoon, J.K., Manusov, V., &amp; Guerrero, 2021)","plainTextFormattedCitation":"(Burgoon, J.K., Manusov, V., &amp; Guerrero, 2021)","previouslyFormattedCitation":"(Burgoon, J.K., Manusov, V., &amp; Guerrero, 2021)"},"properties":{"noteIndex":0},"schema":"https://github.com/citation-style-language/schema/raw/master/csl-citation.json"}</w:instrText>
+      </w:r>
+      <w:r>
+        <w:rPr>
+          <w:rFonts w:asciiTheme="majorBidi" w:hAnsiTheme="majorBidi" w:cstheme="majorBidi"/>
+          <w:sz w:val="24"/>
+          <w:szCs w:val="24"/>
+          <w:rtl/>
+          <w:lang w:bidi="fa-IR"/>
+        </w:rPr>
+        <w:fldChar w:fldCharType="separate"/>
+      </w:r>
+      <w:r>
+        <w:rPr>
+          <w:rFonts w:asciiTheme="majorBidi" w:hAnsiTheme="majorBidi" w:cstheme="majorBidi"/>
+          <w:noProof/>
+          <w:sz w:val="24"/>
+          <w:szCs w:val="24"/>
+          <w:lang w:bidi="fa-IR"/>
+        </w:rPr>
+        <w:t>(Burgoon, J.K., Manusov, V., &amp; Guerrero, 2021)</w:t>
+      </w:r>
+      <w:r>
+        <w:rPr>
+          <w:rFonts w:asciiTheme="majorBidi" w:hAnsiTheme="majorBidi" w:cstheme="majorBidi"/>
+          <w:sz w:val="24"/>
+          <w:szCs w:val="24"/>
+          <w:rtl/>
+          <w:lang w:bidi="fa-IR"/>
+        </w:rPr>
+        <w:fldChar w:fldCharType="end"/>
+      </w:r>
+      <w:r>
+        <w:rPr>
+          <w:rFonts w:cs="B Nazanin"/>
+          <w:sz w:val="28"/>
+          <w:szCs w:val="28"/>
+          <w:rtl/>
+          <w:lang w:bidi="fa-IR"/>
+        </w:rPr>
+        <w:t>.</w:t>
+      </w:r>
+      <w:r>
+        <w:rPr>
+          <w:rFonts w:cs="B Nazanin"/>
+          <w:sz w:val="28"/>
+          <w:szCs w:val="28"/>
+          <w:rtl/>
+          <w:lang w:bidi="fa-IR"/>
+        </w:rPr>
+        <w:t xml:space="preserve"> در واقع، </w:t>
       </w:r>
       <w:r>
         <w:rPr>
@@ -39704,7 +40607,6 @@
           <w:rtl/>
           <w:lang w:bidi="fa-IR"/>
         </w:rPr>
-        <w:lastRenderedPageBreak/>
         <w:t>ارتباط</w:t>
       </w:r>
       <w:r>
@@ -39934,7 +40836,7 @@
           <w:szCs w:val="24"/>
           <w:lang w:bidi="fa-IR"/>
         </w:rPr>
-        <w:instrText>ADDIN CSL_CITATION {"citationItems":[{"id":"ITEM-1","itemData":{"author":[{"dropping-particle":"","family":"Burgoon","given":"Judee K","non-dropping-particle":"","parse-names":false,"suffix":""},{"dropping-particle":"","family":"Manusov","given":"Valerie","non-dropping-particle":"","parse-names":false,"suffix":""},{"dropping-particle":"","family":"Guerrero","given":"Laura K","non-dropping-particle":"","parse-names":false,"suffix":""}],"id":"ITEM-1","issued":{"date-parts":[["2016"]]},"publisher":"Routledge","title":"Nonverbal communication","type":"book"},"uris":["http://www.mendeley.com/documents/?uuid=ae3798f7-b971-4bfa-acc3-91d0f7823ba6"]}],"mendeley":{"formattedCitation":"(Burgoon et al., 2016)","plainTextFormattedCitation":"(Burgoon et al., 2016)"},"properties":{"noteIndex":0},"schema":"https://github.com/citation-style-language/schema/raw/master/csl-citation.json"}</w:instrText>
+        <w:instrText>ADDIN CSL_CITATION {"citationItems":[{"id":"ITEM-1","itemData":{"author":[{"dropping-particle":"","family":"Burgoon","given":"Judee K","non-dropping-particle":"","parse-names":false,"suffix":""},{"dropping-particle":"","family":"Manusov","given":"Valerie","non-dropping-particle":"","parse-names":false,"suffix":""},{"dropping-particle":"","family":"Guerrero","given":"Laura K","non-dropping-particle":"","parse-names":false,"suffix":""}],"id":"ITEM-1","issued":{"date-parts":[["2016"]]},"publisher":"Routledge","title":"Nonverbal communication","type":"book"},"uris":["http://www.mendeley.com/documents/?uuid=ae3798f7-b971-4bfa-acc3-91d0f7823ba6"]}],"mendeley":{"formattedCitation":"(Burgoon et al., 2016)","plainTextFormattedCitation":"(Burgoon et al., 2016)","previouslyFormattedCitation":"(Burgoon et al., 2016)"},"properties":{"noteIndex":0},"schema":"https://github.com/citation-style-language/schema/raw/master/csl-citation.json"}</w:instrText>
       </w:r>
       <w:r>
         <w:rPr>
@@ -40564,6 +41466,1386 @@
         </w:rPr>
         <w:t xml:space="preserve"> </w:t>
       </w:r>
+    </w:p>
+    <w:p>
+      <w:pPr>
+        <w:bidi/>
+        <w:spacing w:line="360" w:lineRule="auto"/>
+        <w:jc w:val="both"/>
+        <w:rPr>
+          <w:rFonts w:cs="B Nazanin"/>
+          <w:sz w:val="28"/>
+          <w:szCs w:val="28"/>
+          <w:lang w:bidi="fa-IR"/>
+        </w:rPr>
+      </w:pPr>
+      <w:r>
+        <w:rPr>
+          <w:rFonts w:cs="B Nazanin"/>
+          <w:sz w:val="28"/>
+          <w:szCs w:val="28"/>
+          <w:rtl/>
+          <w:lang w:bidi="fa-IR"/>
+        </w:rPr>
+        <w:t>ارتب</w:t>
+      </w:r>
+      <w:r>
+        <w:rPr>
+          <w:rFonts w:cs="B Nazanin" w:hint="cs"/>
+          <w:sz w:val="28"/>
+          <w:szCs w:val="28"/>
+          <w:rtl/>
+          <w:lang w:bidi="fa-IR"/>
+        </w:rPr>
+        <w:t>اطات</w:t>
+      </w:r>
+      <w:r>
+        <w:rPr>
+          <w:rFonts w:cs="B Nazanin"/>
+          <w:sz w:val="28"/>
+          <w:szCs w:val="28"/>
+          <w:rtl/>
+          <w:lang w:bidi="fa-IR"/>
+        </w:rPr>
+        <w:t xml:space="preserve"> غ</w:t>
+      </w:r>
+      <w:r>
+        <w:rPr>
+          <w:rFonts w:cs="B Nazanin" w:hint="cs"/>
+          <w:sz w:val="28"/>
+          <w:szCs w:val="28"/>
+          <w:rtl/>
+          <w:lang w:bidi="fa-IR"/>
+        </w:rPr>
+        <w:t>ی</w:t>
+      </w:r>
+      <w:r>
+        <w:rPr>
+          <w:rFonts w:cs="B Nazanin" w:hint="eastAsia"/>
+          <w:sz w:val="28"/>
+          <w:szCs w:val="28"/>
+          <w:rtl/>
+          <w:lang w:bidi="fa-IR"/>
+        </w:rPr>
+        <w:t>رکلام</w:t>
+      </w:r>
+      <w:r>
+        <w:rPr>
+          <w:rFonts w:cs="B Nazanin" w:hint="cs"/>
+          <w:sz w:val="28"/>
+          <w:szCs w:val="28"/>
+          <w:rtl/>
+          <w:lang w:bidi="fa-IR"/>
+        </w:rPr>
+        <w:t>ی</w:t>
+      </w:r>
+      <w:r>
+        <w:rPr>
+          <w:rFonts w:cs="B Nazanin"/>
+          <w:sz w:val="28"/>
+          <w:szCs w:val="28"/>
+          <w:rtl/>
+          <w:lang w:bidi="fa-IR"/>
+        </w:rPr>
+        <w:t xml:space="preserve"> </w:t>
+      </w:r>
+      <w:r>
+        <w:rPr>
+          <w:rFonts w:cs="B Nazanin" w:hint="cs"/>
+          <w:sz w:val="28"/>
+          <w:szCs w:val="28"/>
+          <w:rtl/>
+          <w:lang w:bidi="fa-IR"/>
+        </w:rPr>
+        <w:t>نقش مهمی را در تمام جنبه‌های</w:t>
+      </w:r>
+      <w:r>
+        <w:rPr>
+          <w:rFonts w:cs="B Nazanin"/>
+          <w:sz w:val="28"/>
+          <w:szCs w:val="28"/>
+          <w:rtl/>
+          <w:lang w:bidi="fa-IR"/>
+        </w:rPr>
+        <w:t xml:space="preserve"> زندگ</w:t>
+      </w:r>
+      <w:r>
+        <w:rPr>
+          <w:rFonts w:cs="B Nazanin" w:hint="cs"/>
+          <w:sz w:val="28"/>
+          <w:szCs w:val="28"/>
+          <w:rtl/>
+          <w:lang w:bidi="fa-IR"/>
+        </w:rPr>
+        <w:t>ی</w:t>
+      </w:r>
+      <w:r>
+        <w:rPr>
+          <w:rFonts w:cs="B Nazanin"/>
+          <w:sz w:val="28"/>
+          <w:szCs w:val="28"/>
+          <w:rtl/>
+          <w:lang w:bidi="fa-IR"/>
+        </w:rPr>
+        <w:t xml:space="preserve"> اجتماع</w:t>
+      </w:r>
+      <w:r>
+        <w:rPr>
+          <w:rFonts w:cs="B Nazanin" w:hint="cs"/>
+          <w:sz w:val="28"/>
+          <w:szCs w:val="28"/>
+          <w:rtl/>
+          <w:lang w:bidi="fa-IR"/>
+        </w:rPr>
+        <w:t>ی</w:t>
+      </w:r>
+      <w:r>
+        <w:rPr>
+          <w:rFonts w:cs="B Nazanin"/>
+          <w:sz w:val="28"/>
+          <w:szCs w:val="28"/>
+          <w:rtl/>
+          <w:lang w:bidi="fa-IR"/>
+        </w:rPr>
+        <w:t xml:space="preserve"> </w:t>
+      </w:r>
+      <w:r>
+        <w:rPr>
+          <w:rFonts w:cs="B Nazanin" w:hint="cs"/>
+          <w:sz w:val="28"/>
+          <w:szCs w:val="28"/>
+          <w:rtl/>
+          <w:lang w:bidi="fa-IR"/>
+        </w:rPr>
+        <w:t>بازی می‌کند</w:t>
+      </w:r>
+      <w:r>
+        <w:rPr>
+          <w:rFonts w:cs="B Nazanin"/>
+          <w:sz w:val="28"/>
+          <w:szCs w:val="28"/>
+          <w:rtl/>
+          <w:lang w:bidi="fa-IR"/>
+        </w:rPr>
+        <w:t>. تقر</w:t>
+      </w:r>
+      <w:r>
+        <w:rPr>
+          <w:rFonts w:cs="B Nazanin" w:hint="cs"/>
+          <w:sz w:val="28"/>
+          <w:szCs w:val="28"/>
+          <w:rtl/>
+          <w:lang w:bidi="fa-IR"/>
+        </w:rPr>
+        <w:t>ی</w:t>
+      </w:r>
+      <w:r>
+        <w:rPr>
+          <w:rFonts w:cs="B Nazanin" w:hint="eastAsia"/>
+          <w:sz w:val="28"/>
+          <w:szCs w:val="28"/>
+          <w:rtl/>
+          <w:lang w:bidi="fa-IR"/>
+        </w:rPr>
+        <w:t>باً</w:t>
+      </w:r>
+      <w:r>
+        <w:rPr>
+          <w:rFonts w:cs="B Nazanin"/>
+          <w:sz w:val="28"/>
+          <w:szCs w:val="28"/>
+          <w:rtl/>
+          <w:lang w:bidi="fa-IR"/>
+        </w:rPr>
+        <w:t xml:space="preserve"> ه</w:t>
+      </w:r>
+      <w:r>
+        <w:rPr>
+          <w:rFonts w:cs="B Nazanin" w:hint="cs"/>
+          <w:sz w:val="28"/>
+          <w:szCs w:val="28"/>
+          <w:rtl/>
+          <w:lang w:bidi="fa-IR"/>
+        </w:rPr>
+        <w:t>ی</w:t>
+      </w:r>
+      <w:r>
+        <w:rPr>
+          <w:rFonts w:cs="B Nazanin" w:hint="eastAsia"/>
+          <w:sz w:val="28"/>
+          <w:szCs w:val="28"/>
+          <w:rtl/>
+          <w:lang w:bidi="fa-IR"/>
+        </w:rPr>
+        <w:t>چ</w:t>
+      </w:r>
+      <w:r>
+        <w:rPr>
+          <w:rFonts w:cs="B Nazanin"/>
+          <w:sz w:val="28"/>
+          <w:szCs w:val="28"/>
+          <w:rtl/>
+          <w:lang w:bidi="fa-IR"/>
+        </w:rPr>
+        <w:t xml:space="preserve"> حوزه ا</w:t>
+      </w:r>
+      <w:r>
+        <w:rPr>
+          <w:rFonts w:cs="B Nazanin" w:hint="cs"/>
+          <w:sz w:val="28"/>
+          <w:szCs w:val="28"/>
+          <w:rtl/>
+          <w:lang w:bidi="fa-IR"/>
+        </w:rPr>
+        <w:t>ی</w:t>
+      </w:r>
+      <w:r>
+        <w:rPr>
+          <w:rFonts w:cs="B Nazanin"/>
+          <w:sz w:val="28"/>
+          <w:szCs w:val="28"/>
+          <w:rtl/>
+          <w:lang w:bidi="fa-IR"/>
+        </w:rPr>
+        <w:t xml:space="preserve"> از تجربه اجتماع</w:t>
+      </w:r>
+      <w:r>
+        <w:rPr>
+          <w:rFonts w:cs="B Nazanin" w:hint="cs"/>
+          <w:sz w:val="28"/>
+          <w:szCs w:val="28"/>
+          <w:rtl/>
+          <w:lang w:bidi="fa-IR"/>
+        </w:rPr>
+        <w:t>ی</w:t>
+      </w:r>
+      <w:r>
+        <w:rPr>
+          <w:rFonts w:cs="B Nazanin"/>
+          <w:sz w:val="28"/>
+          <w:szCs w:val="28"/>
+          <w:rtl/>
+          <w:lang w:bidi="fa-IR"/>
+        </w:rPr>
+        <w:t xml:space="preserve"> وجود ندارد که به آن مرتبط نباشد. </w:t>
+      </w:r>
+      <w:r>
+        <w:rPr>
+          <w:rFonts w:cs="B Nazanin" w:hint="cs"/>
+          <w:sz w:val="28"/>
+          <w:szCs w:val="28"/>
+          <w:rtl/>
+          <w:lang w:bidi="fa-IR"/>
+        </w:rPr>
+        <w:t>ارتباطات غیر‌کلامی ب</w:t>
+      </w:r>
+      <w:r>
+        <w:rPr>
+          <w:rFonts w:cs="B Nazanin"/>
+          <w:sz w:val="28"/>
+          <w:szCs w:val="28"/>
+          <w:rtl/>
+          <w:lang w:bidi="fa-IR"/>
+        </w:rPr>
+        <w:t xml:space="preserve">ه عنوان رفتار صورت، بدن </w:t>
+      </w:r>
+      <w:r>
+        <w:rPr>
+          <w:rFonts w:cs="B Nazanin" w:hint="cs"/>
+          <w:sz w:val="28"/>
+          <w:szCs w:val="28"/>
+          <w:rtl/>
+          <w:lang w:bidi="fa-IR"/>
+        </w:rPr>
+        <w:t>ی</w:t>
+      </w:r>
+      <w:r>
+        <w:rPr>
+          <w:rFonts w:cs="B Nazanin" w:hint="eastAsia"/>
+          <w:sz w:val="28"/>
+          <w:szCs w:val="28"/>
+          <w:rtl/>
+          <w:lang w:bidi="fa-IR"/>
+        </w:rPr>
+        <w:t>ا</w:t>
+      </w:r>
+      <w:r>
+        <w:rPr>
+          <w:rFonts w:cs="B Nazanin"/>
+          <w:sz w:val="28"/>
+          <w:szCs w:val="28"/>
+          <w:rtl/>
+          <w:lang w:bidi="fa-IR"/>
+        </w:rPr>
+        <w:t xml:space="preserve"> صدا منها</w:t>
+      </w:r>
+      <w:r>
+        <w:rPr>
+          <w:rFonts w:cs="B Nazanin" w:hint="cs"/>
+          <w:sz w:val="28"/>
+          <w:szCs w:val="28"/>
+          <w:rtl/>
+          <w:lang w:bidi="fa-IR"/>
+        </w:rPr>
+        <w:t>ی</w:t>
+      </w:r>
+      <w:r>
+        <w:rPr>
+          <w:rFonts w:cs="B Nazanin"/>
+          <w:sz w:val="28"/>
+          <w:szCs w:val="28"/>
+          <w:rtl/>
+          <w:lang w:bidi="fa-IR"/>
+        </w:rPr>
+        <w:t xml:space="preserve"> محتوا</w:t>
+      </w:r>
+      <w:r>
+        <w:rPr>
+          <w:rFonts w:cs="B Nazanin" w:hint="cs"/>
+          <w:sz w:val="28"/>
+          <w:szCs w:val="28"/>
+          <w:rtl/>
+          <w:lang w:bidi="fa-IR"/>
+        </w:rPr>
+        <w:t>ی</w:t>
+      </w:r>
+      <w:r>
+        <w:rPr>
+          <w:rFonts w:cs="B Nazanin"/>
+          <w:sz w:val="28"/>
+          <w:szCs w:val="28"/>
+          <w:rtl/>
+          <w:lang w:bidi="fa-IR"/>
+        </w:rPr>
+        <w:t xml:space="preserve"> زبان</w:t>
+      </w:r>
+      <w:r>
+        <w:rPr>
+          <w:rFonts w:cs="B Nazanin" w:hint="cs"/>
+          <w:sz w:val="28"/>
+          <w:szCs w:val="28"/>
+          <w:rtl/>
+          <w:lang w:bidi="fa-IR"/>
+        </w:rPr>
+        <w:t>ی</w:t>
+      </w:r>
+      <w:r>
+        <w:rPr>
+          <w:rStyle w:val="FootnoteReference"/>
+          <w:rFonts w:cs="B Nazanin"/>
+          <w:sz w:val="28"/>
+          <w:szCs w:val="28"/>
+          <w:rtl/>
+          <w:lang w:bidi="fa-IR"/>
+        </w:rPr>
+        <w:footnoteReference w:id="25"/>
+      </w:r>
+      <w:r>
+        <w:rPr>
+          <w:rFonts w:cs="B Nazanin" w:hint="eastAsia"/>
+          <w:sz w:val="28"/>
+          <w:szCs w:val="28"/>
+          <w:rtl/>
+          <w:lang w:bidi="fa-IR"/>
+        </w:rPr>
+        <w:t>،</w:t>
+      </w:r>
+      <w:r>
+        <w:rPr>
+          <w:rFonts w:cs="B Nazanin"/>
+          <w:sz w:val="28"/>
+          <w:szCs w:val="28"/>
+          <w:rtl/>
+          <w:lang w:bidi="fa-IR"/>
+        </w:rPr>
+        <w:t xml:space="preserve"> به عبارت د</w:t>
+      </w:r>
+      <w:r>
+        <w:rPr>
+          <w:rFonts w:cs="B Nazanin" w:hint="cs"/>
+          <w:sz w:val="28"/>
+          <w:szCs w:val="28"/>
+          <w:rtl/>
+          <w:lang w:bidi="fa-IR"/>
+        </w:rPr>
+        <w:t>ی</w:t>
+      </w:r>
+      <w:r>
+        <w:rPr>
+          <w:rFonts w:cs="B Nazanin" w:hint="eastAsia"/>
+          <w:sz w:val="28"/>
+          <w:szCs w:val="28"/>
+          <w:rtl/>
+          <w:lang w:bidi="fa-IR"/>
+        </w:rPr>
+        <w:t>گر،</w:t>
+      </w:r>
+      <w:r>
+        <w:rPr>
+          <w:rFonts w:cs="B Nazanin"/>
+          <w:sz w:val="28"/>
+          <w:szCs w:val="28"/>
+          <w:rtl/>
+          <w:lang w:bidi="fa-IR"/>
+        </w:rPr>
+        <w:t xml:space="preserve"> همه چ</w:t>
+      </w:r>
+      <w:r>
+        <w:rPr>
+          <w:rFonts w:cs="B Nazanin" w:hint="cs"/>
+          <w:sz w:val="28"/>
+          <w:szCs w:val="28"/>
+          <w:rtl/>
+          <w:lang w:bidi="fa-IR"/>
+        </w:rPr>
+        <w:t>ی</w:t>
+      </w:r>
+      <w:r>
+        <w:rPr>
+          <w:rFonts w:cs="B Nazanin" w:hint="eastAsia"/>
+          <w:sz w:val="28"/>
+          <w:szCs w:val="28"/>
+          <w:rtl/>
+          <w:lang w:bidi="fa-IR"/>
+        </w:rPr>
+        <w:t>ز</w:t>
+      </w:r>
+      <w:r>
+        <w:rPr>
+          <w:rFonts w:cs="B Nazanin"/>
+          <w:sz w:val="28"/>
+          <w:szCs w:val="28"/>
+          <w:rtl/>
+          <w:lang w:bidi="fa-IR"/>
+        </w:rPr>
+        <w:t xml:space="preserve"> به جز کلمات تعر</w:t>
+      </w:r>
+      <w:r>
+        <w:rPr>
+          <w:rFonts w:cs="B Nazanin" w:hint="cs"/>
+          <w:sz w:val="28"/>
+          <w:szCs w:val="28"/>
+          <w:rtl/>
+          <w:lang w:bidi="fa-IR"/>
+        </w:rPr>
+        <w:t>ی</w:t>
+      </w:r>
+      <w:r>
+        <w:rPr>
+          <w:rFonts w:cs="B Nazanin" w:hint="eastAsia"/>
+          <w:sz w:val="28"/>
+          <w:szCs w:val="28"/>
+          <w:rtl/>
+          <w:lang w:bidi="fa-IR"/>
+        </w:rPr>
+        <w:t>ف</w:t>
+      </w:r>
+      <w:r>
+        <w:rPr>
+          <w:rFonts w:cs="B Nazanin"/>
+          <w:sz w:val="28"/>
+          <w:szCs w:val="28"/>
+          <w:rtl/>
+          <w:lang w:bidi="fa-IR"/>
+        </w:rPr>
+        <w:t xml:space="preserve"> م</w:t>
+      </w:r>
+      <w:r>
+        <w:rPr>
+          <w:rFonts w:cs="B Nazanin" w:hint="cs"/>
+          <w:sz w:val="28"/>
+          <w:szCs w:val="28"/>
+          <w:rtl/>
+          <w:lang w:bidi="fa-IR"/>
+        </w:rPr>
+        <w:t>ی</w:t>
+      </w:r>
+      <w:r>
+        <w:rPr>
+          <w:rFonts w:cs="B Nazanin"/>
+          <w:sz w:val="28"/>
+          <w:szCs w:val="28"/>
+          <w:rtl/>
+          <w:lang w:bidi="fa-IR"/>
+        </w:rPr>
+        <w:t xml:space="preserve"> شود. مطالعه </w:t>
+      </w:r>
+      <w:r>
+        <w:rPr>
+          <w:rFonts w:cs="B Nazanin" w:hint="cs"/>
+          <w:sz w:val="28"/>
+          <w:szCs w:val="28"/>
+          <w:rtl/>
+          <w:lang w:bidi="fa-IR"/>
+        </w:rPr>
+        <w:t xml:space="preserve">ارتباطات غیر‌کلامی </w:t>
+      </w:r>
+      <w:r>
+        <w:rPr>
+          <w:rFonts w:cs="B Nazanin"/>
+          <w:sz w:val="28"/>
+          <w:szCs w:val="28"/>
+          <w:rtl/>
+          <w:lang w:bidi="fa-IR"/>
+        </w:rPr>
+        <w:t>انسان گسترده اس</w:t>
+      </w:r>
+      <w:r>
+        <w:rPr>
+          <w:rFonts w:cs="B Nazanin" w:hint="eastAsia"/>
+          <w:sz w:val="28"/>
+          <w:szCs w:val="28"/>
+          <w:rtl/>
+          <w:lang w:bidi="fa-IR"/>
+        </w:rPr>
+        <w:t>ت</w:t>
+      </w:r>
+      <w:r>
+        <w:rPr>
+          <w:rFonts w:cs="B Nazanin"/>
+          <w:sz w:val="28"/>
+          <w:szCs w:val="28"/>
+          <w:rtl/>
+          <w:lang w:bidi="fa-IR"/>
+        </w:rPr>
+        <w:t xml:space="preserve"> و شامل تحق</w:t>
+      </w:r>
+      <w:r>
+        <w:rPr>
+          <w:rFonts w:cs="B Nazanin" w:hint="cs"/>
+          <w:sz w:val="28"/>
+          <w:szCs w:val="28"/>
+          <w:rtl/>
+          <w:lang w:bidi="fa-IR"/>
+        </w:rPr>
+        <w:t>ی</w:t>
+      </w:r>
+      <w:r>
+        <w:rPr>
+          <w:rFonts w:cs="B Nazanin" w:hint="eastAsia"/>
+          <w:sz w:val="28"/>
+          <w:szCs w:val="28"/>
+          <w:rtl/>
+          <w:lang w:bidi="fa-IR"/>
+        </w:rPr>
+        <w:t>ق</w:t>
+      </w:r>
+      <w:r>
+        <w:rPr>
+          <w:rFonts w:cs="B Nazanin"/>
+          <w:sz w:val="28"/>
+          <w:szCs w:val="28"/>
+          <w:rtl/>
+          <w:lang w:bidi="fa-IR"/>
+        </w:rPr>
+        <w:t xml:space="preserve"> در</w:t>
+      </w:r>
+      <w:r>
+        <w:rPr>
+          <w:rFonts w:cs="B Nazanin" w:hint="cs"/>
+          <w:sz w:val="28"/>
+          <w:szCs w:val="28"/>
+          <w:rtl/>
+          <w:lang w:bidi="fa-IR"/>
+        </w:rPr>
+        <w:t xml:space="preserve"> زمینه‌های</w:t>
+      </w:r>
+      <w:r>
+        <w:rPr>
+          <w:rFonts w:cs="B Nazanin"/>
+          <w:sz w:val="28"/>
+          <w:szCs w:val="28"/>
+          <w:rtl/>
+          <w:lang w:bidi="fa-IR"/>
+        </w:rPr>
+        <w:t xml:space="preserve"> </w:t>
+      </w:r>
+      <w:r>
+        <w:rPr>
+          <w:rFonts w:cs="B Nazanin" w:hint="cs"/>
+          <w:sz w:val="28"/>
+          <w:szCs w:val="28"/>
+          <w:rtl/>
+          <w:lang w:bidi="fa-IR"/>
+        </w:rPr>
+        <w:t>مختلف</w:t>
+      </w:r>
+      <w:r>
+        <w:rPr>
+          <w:rFonts w:cs="B Nazanin"/>
+          <w:sz w:val="28"/>
+          <w:szCs w:val="28"/>
+          <w:rtl/>
+          <w:lang w:bidi="fa-IR"/>
+        </w:rPr>
+        <w:t xml:space="preserve"> م</w:t>
+      </w:r>
+      <w:r>
+        <w:rPr>
+          <w:rFonts w:cs="B Nazanin" w:hint="cs"/>
+          <w:sz w:val="28"/>
+          <w:szCs w:val="28"/>
+          <w:rtl/>
+          <w:lang w:bidi="fa-IR"/>
+        </w:rPr>
+        <w:t>ی</w:t>
+      </w:r>
+      <w:r>
+        <w:rPr>
+          <w:rFonts w:cs="B Nazanin"/>
+          <w:sz w:val="28"/>
+          <w:szCs w:val="28"/>
+          <w:rtl/>
+          <w:lang w:bidi="fa-IR"/>
+        </w:rPr>
+        <w:t xml:space="preserve"> شو</w:t>
+      </w:r>
+      <w:r>
+        <w:rPr>
+          <w:rFonts w:cs="B Nazanin" w:hint="cs"/>
+          <w:sz w:val="28"/>
+          <w:szCs w:val="28"/>
+          <w:rtl/>
+          <w:lang w:bidi="fa-IR"/>
+        </w:rPr>
+        <w:t>د</w:t>
+      </w:r>
+      <w:r>
+        <w:rPr>
+          <w:rFonts w:asciiTheme="majorBidi" w:hAnsiTheme="majorBidi" w:cstheme="majorBidi"/>
+          <w:sz w:val="24"/>
+          <w:szCs w:val="24"/>
+          <w:rtl/>
+          <w:lang w:bidi="fa-IR"/>
+        </w:rPr>
+        <w:fldChar w:fldCharType="begin" w:fldLock="1"/>
+      </w:r>
+      <w:r>
+        <w:rPr>
+          <w:rFonts w:asciiTheme="majorBidi" w:hAnsiTheme="majorBidi" w:cstheme="majorBidi"/>
+          <w:sz w:val="24"/>
+          <w:szCs w:val="24"/>
+          <w:lang w:bidi="fa-IR"/>
+        </w:rPr>
+        <w:instrText>ADDIN CSL_CITATION {"citationItems":[{"id":"ITEM-1","itemData":{"author":[{"dropping-particle":"","family":"Hall","given":"Judith A","non-dropping-particle":"","parse-names":false,"suffix":""},{"dropping-particle":"","family":"Horgan","given":"Terrence G","non-dropping-particle":"","parse-names":false,"suffix":""},{"dropping-particle":"","family":"Murphy","given":"Nora A","non-dropping-particle":"","parse-names":false,"suffix":""}],"container-title":"Annual review of psychology","id":"ITEM-1","issued":{"date-parts":[["2019"]]},"page":"271-294","publisher":"Annual Reviews","title":"Nonverbal communication","type":"article-journal","volume":"70"},"uris":["http://www.mendeley.com/documents/?uuid=3c0c350b-00ab-4205-9d3f-baf024cb7cbb"]}],"mendeley":{"formattedCitation":"(Hall et al., 2019)","plainTextFormattedCitation":"(Hall et al., 2019)","previouslyFormattedCitation":"(Hall et al., 2019)"},"properties":{"noteIndex":0},"schema":"https://github.com/citation-style-language/schema/raw/master/csl-citation.json"}</w:instrText>
+      </w:r>
+      <w:r>
+        <w:rPr>
+          <w:rFonts w:asciiTheme="majorBidi" w:hAnsiTheme="majorBidi" w:cstheme="majorBidi"/>
+          <w:sz w:val="24"/>
+          <w:szCs w:val="24"/>
+          <w:rtl/>
+          <w:lang w:bidi="fa-IR"/>
+        </w:rPr>
+        <w:fldChar w:fldCharType="separate"/>
+      </w:r>
+      <w:r>
+        <w:rPr>
+          <w:rFonts w:asciiTheme="majorBidi" w:hAnsiTheme="majorBidi" w:cstheme="majorBidi"/>
+          <w:noProof/>
+          <w:sz w:val="24"/>
+          <w:szCs w:val="24"/>
+          <w:lang w:bidi="fa-IR"/>
+        </w:rPr>
+        <w:t>(Hall et al., 2019)</w:t>
+      </w:r>
+      <w:r>
+        <w:rPr>
+          <w:rFonts w:asciiTheme="majorBidi" w:hAnsiTheme="majorBidi" w:cstheme="majorBidi"/>
+          <w:sz w:val="24"/>
+          <w:szCs w:val="24"/>
+          <w:rtl/>
+          <w:lang w:bidi="fa-IR"/>
+        </w:rPr>
+        <w:fldChar w:fldCharType="end"/>
+      </w:r>
+      <w:r>
+        <w:rPr>
+          <w:rFonts w:cs="B Nazanin" w:hint="cs"/>
+          <w:sz w:val="28"/>
+          <w:szCs w:val="28"/>
+          <w:rtl/>
+          <w:lang w:bidi="fa-IR"/>
+        </w:rPr>
+        <w:t>.</w:t>
+      </w:r>
+    </w:p>
+    <w:p>
+      <w:pPr>
+        <w:bidi/>
+        <w:spacing w:line="360" w:lineRule="auto"/>
+        <w:jc w:val="both"/>
+        <w:rPr>
+          <w:rFonts w:cs="B Nazanin"/>
+          <w:sz w:val="28"/>
+          <w:szCs w:val="28"/>
+          <w:lang w:bidi="fa-IR"/>
+        </w:rPr>
+      </w:pPr>
+      <w:r>
+        <w:rPr>
+          <w:rFonts w:cs="B Nazanin"/>
+          <w:sz w:val="28"/>
+          <w:szCs w:val="28"/>
+          <w:rtl/>
+          <w:lang w:bidi="fa-IR"/>
+        </w:rPr>
+        <w:t>رشد سر</w:t>
+      </w:r>
+      <w:r>
+        <w:rPr>
+          <w:rFonts w:cs="B Nazanin" w:hint="cs"/>
+          <w:sz w:val="28"/>
+          <w:szCs w:val="28"/>
+          <w:rtl/>
+          <w:lang w:bidi="fa-IR"/>
+        </w:rPr>
+        <w:t>ی</w:t>
+      </w:r>
+      <w:r>
+        <w:rPr>
+          <w:rFonts w:cs="B Nazanin" w:hint="eastAsia"/>
+          <w:sz w:val="28"/>
+          <w:szCs w:val="28"/>
+          <w:rtl/>
+          <w:lang w:bidi="fa-IR"/>
+        </w:rPr>
+        <w:t>ع</w:t>
+      </w:r>
+      <w:r>
+        <w:rPr>
+          <w:rFonts w:cs="B Nazanin"/>
+          <w:sz w:val="28"/>
+          <w:szCs w:val="28"/>
+          <w:rtl/>
+          <w:lang w:bidi="fa-IR"/>
+        </w:rPr>
+        <w:t xml:space="preserve"> مطالعات غ</w:t>
+      </w:r>
+      <w:r>
+        <w:rPr>
+          <w:rFonts w:cs="B Nazanin" w:hint="cs"/>
+          <w:sz w:val="28"/>
+          <w:szCs w:val="28"/>
+          <w:rtl/>
+          <w:lang w:bidi="fa-IR"/>
+        </w:rPr>
+        <w:t>ی</w:t>
+      </w:r>
+      <w:r>
+        <w:rPr>
+          <w:rFonts w:cs="B Nazanin" w:hint="eastAsia"/>
+          <w:sz w:val="28"/>
+          <w:szCs w:val="28"/>
+          <w:rtl/>
+          <w:lang w:bidi="fa-IR"/>
+        </w:rPr>
+        <w:t>رکلام</w:t>
+      </w:r>
+      <w:r>
+        <w:rPr>
+          <w:rFonts w:cs="B Nazanin" w:hint="cs"/>
+          <w:sz w:val="28"/>
+          <w:szCs w:val="28"/>
+          <w:rtl/>
+          <w:lang w:bidi="fa-IR"/>
+        </w:rPr>
+        <w:t>ی</w:t>
+      </w:r>
+      <w:r>
+        <w:rPr>
+          <w:rFonts w:cs="B Nazanin"/>
+          <w:sz w:val="28"/>
+          <w:szCs w:val="28"/>
+          <w:rtl/>
+          <w:lang w:bidi="fa-IR"/>
+        </w:rPr>
+        <w:t xml:space="preserve"> به عنوان </w:t>
+      </w:r>
+      <w:r>
+        <w:rPr>
+          <w:rFonts w:cs="B Nazanin" w:hint="cs"/>
+          <w:sz w:val="28"/>
+          <w:szCs w:val="28"/>
+          <w:rtl/>
+          <w:lang w:bidi="fa-IR"/>
+        </w:rPr>
+        <w:t>ی</w:t>
+      </w:r>
+      <w:r>
+        <w:rPr>
+          <w:rFonts w:cs="B Nazanin" w:hint="eastAsia"/>
+          <w:sz w:val="28"/>
+          <w:szCs w:val="28"/>
+          <w:rtl/>
+          <w:lang w:bidi="fa-IR"/>
+        </w:rPr>
+        <w:t>ک</w:t>
+      </w:r>
+      <w:r>
+        <w:rPr>
+          <w:rFonts w:cs="B Nazanin"/>
+          <w:sz w:val="28"/>
+          <w:szCs w:val="28"/>
+          <w:rtl/>
+          <w:lang w:bidi="fa-IR"/>
+        </w:rPr>
+        <w:t xml:space="preserve"> رشته متما</w:t>
+      </w:r>
+      <w:r>
+        <w:rPr>
+          <w:rFonts w:cs="B Nazanin" w:hint="cs"/>
+          <w:sz w:val="28"/>
+          <w:szCs w:val="28"/>
+          <w:rtl/>
+          <w:lang w:bidi="fa-IR"/>
+        </w:rPr>
+        <w:t>ی</w:t>
+      </w:r>
+      <w:r>
+        <w:rPr>
+          <w:rFonts w:cs="B Nazanin" w:hint="eastAsia"/>
+          <w:sz w:val="28"/>
+          <w:szCs w:val="28"/>
+          <w:rtl/>
+          <w:lang w:bidi="fa-IR"/>
+        </w:rPr>
+        <w:t>ز</w:t>
+      </w:r>
+      <w:r>
+        <w:rPr>
+          <w:rFonts w:cs="B Nazanin"/>
+          <w:sz w:val="28"/>
+          <w:szCs w:val="28"/>
+          <w:rtl/>
+          <w:lang w:bidi="fa-IR"/>
+        </w:rPr>
+        <w:t xml:space="preserve"> را م</w:t>
+      </w:r>
+      <w:r>
+        <w:rPr>
+          <w:rFonts w:cs="B Nazanin" w:hint="cs"/>
+          <w:sz w:val="28"/>
+          <w:szCs w:val="28"/>
+          <w:rtl/>
+          <w:lang w:bidi="fa-IR"/>
+        </w:rPr>
+        <w:t>ی</w:t>
+      </w:r>
+      <w:r>
+        <w:rPr>
+          <w:rFonts w:cs="B Nazanin"/>
+          <w:sz w:val="28"/>
+          <w:szCs w:val="28"/>
+          <w:rtl/>
+          <w:lang w:bidi="fa-IR"/>
+        </w:rPr>
+        <w:t xml:space="preserve"> توان به عوامل مختلف اجتماع</w:t>
+      </w:r>
+      <w:r>
+        <w:rPr>
+          <w:rFonts w:cs="B Nazanin" w:hint="cs"/>
+          <w:sz w:val="28"/>
+          <w:szCs w:val="28"/>
+          <w:rtl/>
+          <w:lang w:bidi="fa-IR"/>
+        </w:rPr>
+        <w:t>ی</w:t>
+      </w:r>
+      <w:r>
+        <w:rPr>
+          <w:rFonts w:cs="B Nazanin"/>
+          <w:sz w:val="28"/>
+          <w:szCs w:val="28"/>
+          <w:rtl/>
+          <w:lang w:bidi="fa-IR"/>
+        </w:rPr>
+        <w:t xml:space="preserve"> و دانشگاه</w:t>
+      </w:r>
+      <w:r>
+        <w:rPr>
+          <w:rFonts w:cs="B Nazanin" w:hint="cs"/>
+          <w:sz w:val="28"/>
+          <w:szCs w:val="28"/>
+          <w:rtl/>
+          <w:lang w:bidi="fa-IR"/>
+        </w:rPr>
+        <w:t>ی</w:t>
+      </w:r>
+      <w:r>
+        <w:rPr>
+          <w:rFonts w:cs="B Nazanin"/>
+          <w:sz w:val="28"/>
+          <w:szCs w:val="28"/>
+          <w:rtl/>
+          <w:lang w:bidi="fa-IR"/>
+        </w:rPr>
+        <w:t xml:space="preserve"> در طول دهه ها</w:t>
+      </w:r>
+      <w:r>
+        <w:rPr>
+          <w:rFonts w:cs="B Nazanin" w:hint="cs"/>
+          <w:sz w:val="28"/>
+          <w:szCs w:val="28"/>
+          <w:rtl/>
+          <w:lang w:bidi="fa-IR"/>
+        </w:rPr>
+        <w:t>ی</w:t>
+      </w:r>
+      <w:r>
+        <w:rPr>
+          <w:rFonts w:cs="B Nazanin"/>
+          <w:sz w:val="28"/>
+          <w:szCs w:val="28"/>
+          <w:rtl/>
+          <w:lang w:bidi="fa-IR"/>
+        </w:rPr>
+        <w:t xml:space="preserve"> 1950 و 1960 در ا</w:t>
+      </w:r>
+      <w:r>
+        <w:rPr>
+          <w:rFonts w:cs="B Nazanin" w:hint="cs"/>
+          <w:sz w:val="28"/>
+          <w:szCs w:val="28"/>
+          <w:rtl/>
+          <w:lang w:bidi="fa-IR"/>
+        </w:rPr>
+        <w:t>ی</w:t>
+      </w:r>
+      <w:r>
+        <w:rPr>
+          <w:rFonts w:cs="B Nazanin" w:hint="eastAsia"/>
+          <w:sz w:val="28"/>
+          <w:szCs w:val="28"/>
+          <w:rtl/>
+          <w:lang w:bidi="fa-IR"/>
+        </w:rPr>
+        <w:t>الات</w:t>
+      </w:r>
+      <w:r>
+        <w:rPr>
+          <w:rFonts w:cs="B Nazanin"/>
+          <w:sz w:val="28"/>
+          <w:szCs w:val="28"/>
+          <w:rtl/>
+          <w:lang w:bidi="fa-IR"/>
+        </w:rPr>
+        <w:t xml:space="preserve"> متحده نسبت داد. </w:t>
+      </w:r>
+      <w:r>
+        <w:rPr>
+          <w:rFonts w:cs="B Nazanin" w:hint="cs"/>
+          <w:sz w:val="28"/>
+          <w:szCs w:val="28"/>
+          <w:rtl/>
+          <w:lang w:bidi="fa-IR"/>
+        </w:rPr>
+        <w:t xml:space="preserve">فرهنگ آن زمان جامعه به نحوی بود </w:t>
+      </w:r>
+      <w:r>
+        <w:rPr>
+          <w:rFonts w:cs="B Nazanin"/>
+          <w:sz w:val="28"/>
+          <w:szCs w:val="28"/>
+          <w:rtl/>
+          <w:lang w:bidi="fa-IR"/>
+        </w:rPr>
+        <w:t>که خلاق</w:t>
+      </w:r>
+      <w:r>
+        <w:rPr>
+          <w:rFonts w:cs="B Nazanin" w:hint="cs"/>
+          <w:sz w:val="28"/>
+          <w:szCs w:val="28"/>
+          <w:rtl/>
+          <w:lang w:bidi="fa-IR"/>
+        </w:rPr>
+        <w:t>ی</w:t>
+      </w:r>
+      <w:r>
+        <w:rPr>
+          <w:rFonts w:cs="B Nazanin" w:hint="eastAsia"/>
+          <w:sz w:val="28"/>
+          <w:szCs w:val="28"/>
+          <w:rtl/>
+          <w:lang w:bidi="fa-IR"/>
+        </w:rPr>
+        <w:t>ت</w:t>
+      </w:r>
+      <w:r>
+        <w:rPr>
+          <w:rFonts w:cs="B Nazanin"/>
+          <w:sz w:val="28"/>
+          <w:szCs w:val="28"/>
+          <w:rtl/>
+          <w:lang w:bidi="fa-IR"/>
+        </w:rPr>
+        <w:t xml:space="preserve"> را پرورش م</w:t>
+      </w:r>
+      <w:r>
+        <w:rPr>
+          <w:rFonts w:cs="B Nazanin" w:hint="cs"/>
+          <w:sz w:val="28"/>
+          <w:szCs w:val="28"/>
+          <w:rtl/>
+          <w:lang w:bidi="fa-IR"/>
+        </w:rPr>
+        <w:t>ی‌داد</w:t>
+      </w:r>
+      <w:r>
+        <w:rPr>
+          <w:rFonts w:cs="B Nazanin"/>
+          <w:sz w:val="28"/>
+          <w:szCs w:val="28"/>
+          <w:rtl/>
+          <w:lang w:bidi="fa-IR"/>
+        </w:rPr>
+        <w:t xml:space="preserve"> و </w:t>
+      </w:r>
+      <w:r>
+        <w:rPr>
+          <w:rFonts w:cs="B Nazanin" w:hint="cs"/>
+          <w:sz w:val="28"/>
+          <w:szCs w:val="28"/>
+          <w:rtl/>
+          <w:lang w:bidi="fa-IR"/>
+        </w:rPr>
+        <w:t>پذیرای تغییرات گسترده بود</w:t>
+      </w:r>
+      <w:r>
+        <w:rPr>
+          <w:rFonts w:cs="B Nazanin"/>
+          <w:sz w:val="28"/>
+          <w:szCs w:val="28"/>
+          <w:rtl/>
+          <w:lang w:bidi="fa-IR"/>
+        </w:rPr>
+        <w:t>.</w:t>
+      </w:r>
+      <w:r>
+        <w:rPr>
+          <w:rFonts w:cs="B Nazanin" w:hint="cs"/>
+          <w:sz w:val="28"/>
+          <w:szCs w:val="28"/>
+          <w:rtl/>
+          <w:lang w:bidi="fa-IR"/>
+        </w:rPr>
+        <w:t xml:space="preserve"> در نتیجه،</w:t>
+      </w:r>
+      <w:r>
+        <w:rPr>
+          <w:rFonts w:cs="B Nazanin" w:hint="cs"/>
+          <w:sz w:val="28"/>
+          <w:szCs w:val="28"/>
+          <w:rtl/>
+          <w:lang w:bidi="fa-IR"/>
+        </w:rPr>
+        <w:t xml:space="preserve"> </w:t>
+      </w:r>
+      <w:r>
+        <w:rPr>
+          <w:rFonts w:cs="B Nazanin"/>
+          <w:sz w:val="28"/>
+          <w:szCs w:val="28"/>
+          <w:rtl/>
+          <w:lang w:bidi="fa-IR"/>
+        </w:rPr>
+        <w:t>م</w:t>
+      </w:r>
+      <w:r>
+        <w:rPr>
+          <w:rFonts w:cs="B Nazanin" w:hint="eastAsia"/>
+          <w:sz w:val="28"/>
+          <w:szCs w:val="28"/>
+          <w:rtl/>
+          <w:lang w:bidi="fa-IR"/>
+        </w:rPr>
+        <w:t>واجهه</w:t>
+      </w:r>
+      <w:r>
+        <w:rPr>
+          <w:rFonts w:cs="B Nazanin"/>
+          <w:sz w:val="28"/>
+          <w:szCs w:val="28"/>
+          <w:rtl/>
+          <w:lang w:bidi="fa-IR"/>
+        </w:rPr>
+        <w:t xml:space="preserve"> عموم</w:t>
+      </w:r>
+      <w:r>
+        <w:rPr>
+          <w:rFonts w:cs="B Nazanin" w:hint="cs"/>
+          <w:sz w:val="28"/>
+          <w:szCs w:val="28"/>
+          <w:rtl/>
+          <w:lang w:bidi="fa-IR"/>
+        </w:rPr>
+        <w:t>ی</w:t>
+      </w:r>
+      <w:r>
+        <w:rPr>
+          <w:rFonts w:cs="B Nazanin"/>
+          <w:sz w:val="28"/>
+          <w:szCs w:val="28"/>
+          <w:rtl/>
+          <w:lang w:bidi="fa-IR"/>
+        </w:rPr>
+        <w:t xml:space="preserve"> با تصاو</w:t>
+      </w:r>
+      <w:r>
+        <w:rPr>
+          <w:rFonts w:cs="B Nazanin" w:hint="cs"/>
+          <w:sz w:val="28"/>
+          <w:szCs w:val="28"/>
+          <w:rtl/>
+          <w:lang w:bidi="fa-IR"/>
+        </w:rPr>
+        <w:t>ی</w:t>
+      </w:r>
+      <w:r>
+        <w:rPr>
+          <w:rFonts w:cs="B Nazanin" w:hint="eastAsia"/>
+          <w:sz w:val="28"/>
+          <w:szCs w:val="28"/>
+          <w:rtl/>
+          <w:lang w:bidi="fa-IR"/>
+        </w:rPr>
+        <w:t>ر</w:t>
+      </w:r>
+      <w:r>
+        <w:rPr>
+          <w:rFonts w:cs="B Nazanin"/>
+          <w:sz w:val="28"/>
+          <w:szCs w:val="28"/>
+          <w:rtl/>
+          <w:lang w:bidi="fa-IR"/>
+        </w:rPr>
+        <w:t xml:space="preserve"> بصر</w:t>
+      </w:r>
+      <w:r>
+        <w:rPr>
+          <w:rFonts w:cs="B Nazanin" w:hint="cs"/>
+          <w:sz w:val="28"/>
+          <w:szCs w:val="28"/>
+          <w:rtl/>
+          <w:lang w:bidi="fa-IR"/>
+        </w:rPr>
+        <w:t>ی</w:t>
+      </w:r>
+      <w:r>
+        <w:rPr>
+          <w:rFonts w:cs="B Nazanin" w:hint="cs"/>
+          <w:sz w:val="28"/>
+          <w:szCs w:val="28"/>
+          <w:rtl/>
+          <w:lang w:bidi="fa-IR"/>
+        </w:rPr>
+        <w:t xml:space="preserve"> افزایش یافت</w:t>
+      </w:r>
+      <w:r>
+        <w:rPr>
+          <w:rFonts w:cs="B Nazanin" w:hint="cs"/>
+          <w:sz w:val="28"/>
+          <w:szCs w:val="28"/>
+          <w:rtl/>
+          <w:lang w:bidi="fa-IR"/>
+        </w:rPr>
+        <w:t>،</w:t>
+      </w:r>
+      <w:r>
+        <w:rPr>
+          <w:rFonts w:cs="B Nazanin" w:hint="cs"/>
+          <w:sz w:val="28"/>
+          <w:szCs w:val="28"/>
+          <w:rtl/>
+          <w:lang w:bidi="fa-IR"/>
+        </w:rPr>
+        <w:t xml:space="preserve"> و باعث تاکید بیشتر روابط انسانی شد؛ این تغییرات تمرکز و توجه بیشتری </w:t>
+      </w:r>
+      <w:r>
+        <w:rPr>
+          <w:rFonts w:cs="B Nazanin" w:hint="cs"/>
+          <w:sz w:val="28"/>
+          <w:szCs w:val="28"/>
+          <w:rtl/>
+          <w:lang w:bidi="fa-IR"/>
+        </w:rPr>
+        <w:lastRenderedPageBreak/>
+        <w:t xml:space="preserve">را به علوم انسانی منعطف و </w:t>
+      </w:r>
+      <w:r>
+        <w:rPr>
+          <w:rFonts w:cs="B Nazanin"/>
+          <w:sz w:val="28"/>
+          <w:szCs w:val="28"/>
+          <w:rtl/>
+          <w:lang w:bidi="fa-IR"/>
+        </w:rPr>
+        <w:t>زم</w:t>
+      </w:r>
+      <w:r>
+        <w:rPr>
+          <w:rFonts w:cs="B Nazanin" w:hint="cs"/>
+          <w:sz w:val="28"/>
+          <w:szCs w:val="28"/>
+          <w:rtl/>
+          <w:lang w:bidi="fa-IR"/>
+        </w:rPr>
+        <w:t>ی</w:t>
+      </w:r>
+      <w:r>
+        <w:rPr>
+          <w:rFonts w:cs="B Nazanin" w:hint="eastAsia"/>
+          <w:sz w:val="28"/>
+          <w:szCs w:val="28"/>
+          <w:rtl/>
+          <w:lang w:bidi="fa-IR"/>
+        </w:rPr>
+        <w:t>نه</w:t>
+      </w:r>
+      <w:r>
+        <w:rPr>
+          <w:rFonts w:cs="B Nazanin"/>
+          <w:sz w:val="28"/>
+          <w:szCs w:val="28"/>
+          <w:rtl/>
+          <w:lang w:bidi="fa-IR"/>
+        </w:rPr>
+        <w:t xml:space="preserve"> مناسب</w:t>
+      </w:r>
+      <w:r>
+        <w:rPr>
+          <w:rFonts w:cs="B Nazanin" w:hint="cs"/>
+          <w:sz w:val="28"/>
+          <w:szCs w:val="28"/>
+          <w:rtl/>
+          <w:lang w:bidi="fa-IR"/>
+        </w:rPr>
+        <w:t>ی</w:t>
+      </w:r>
+      <w:r>
+        <w:rPr>
+          <w:rFonts w:cs="B Nazanin"/>
+          <w:sz w:val="28"/>
+          <w:szCs w:val="28"/>
+          <w:rtl/>
+          <w:lang w:bidi="fa-IR"/>
+        </w:rPr>
+        <w:t xml:space="preserve"> را برا</w:t>
+      </w:r>
+      <w:r>
+        <w:rPr>
+          <w:rFonts w:cs="B Nazanin" w:hint="cs"/>
+          <w:sz w:val="28"/>
+          <w:szCs w:val="28"/>
+          <w:rtl/>
+          <w:lang w:bidi="fa-IR"/>
+        </w:rPr>
+        <w:t>ی</w:t>
+      </w:r>
+      <w:r>
+        <w:rPr>
+          <w:rFonts w:cs="B Nazanin"/>
+          <w:sz w:val="28"/>
+          <w:szCs w:val="28"/>
+          <w:rtl/>
+          <w:lang w:bidi="fa-IR"/>
+        </w:rPr>
+        <w:t xml:space="preserve"> ظهور و توسعه حوزه مطالعات غ</w:t>
+      </w:r>
+      <w:r>
+        <w:rPr>
+          <w:rFonts w:cs="B Nazanin" w:hint="cs"/>
+          <w:sz w:val="28"/>
+          <w:szCs w:val="28"/>
+          <w:rtl/>
+          <w:lang w:bidi="fa-IR"/>
+        </w:rPr>
+        <w:t>ی</w:t>
+      </w:r>
+      <w:r>
+        <w:rPr>
+          <w:rFonts w:cs="B Nazanin" w:hint="eastAsia"/>
+          <w:sz w:val="28"/>
+          <w:szCs w:val="28"/>
+          <w:rtl/>
+          <w:lang w:bidi="fa-IR"/>
+        </w:rPr>
+        <w:t>رکلام</w:t>
+      </w:r>
+      <w:r>
+        <w:rPr>
+          <w:rFonts w:cs="B Nazanin" w:hint="cs"/>
+          <w:sz w:val="28"/>
+          <w:szCs w:val="28"/>
+          <w:rtl/>
+          <w:lang w:bidi="fa-IR"/>
+        </w:rPr>
+        <w:t>ی</w:t>
+      </w:r>
+      <w:r>
+        <w:rPr>
+          <w:rFonts w:cs="B Nazanin"/>
+          <w:sz w:val="28"/>
+          <w:szCs w:val="28"/>
+          <w:rtl/>
+          <w:lang w:bidi="fa-IR"/>
+        </w:rPr>
+        <w:t xml:space="preserve"> ا</w:t>
+      </w:r>
+      <w:r>
+        <w:rPr>
+          <w:rFonts w:cs="B Nazanin" w:hint="cs"/>
+          <w:sz w:val="28"/>
+          <w:szCs w:val="28"/>
+          <w:rtl/>
+          <w:lang w:bidi="fa-IR"/>
+        </w:rPr>
+        <w:t>ی</w:t>
+      </w:r>
+      <w:r>
+        <w:rPr>
+          <w:rFonts w:cs="B Nazanin" w:hint="eastAsia"/>
+          <w:sz w:val="28"/>
+          <w:szCs w:val="28"/>
+          <w:rtl/>
+          <w:lang w:bidi="fa-IR"/>
+        </w:rPr>
+        <w:t>جاد</w:t>
+      </w:r>
+      <w:r>
+        <w:rPr>
+          <w:rFonts w:cs="B Nazanin"/>
+          <w:sz w:val="28"/>
+          <w:szCs w:val="28"/>
+          <w:rtl/>
+          <w:lang w:bidi="fa-IR"/>
+        </w:rPr>
+        <w:t xml:space="preserve"> کرد.</w:t>
+      </w:r>
+      <w:r>
+        <w:rPr>
+          <w:rFonts w:cs="B Nazanin"/>
+          <w:sz w:val="28"/>
+          <w:szCs w:val="28"/>
+          <w:rtl/>
+          <w:lang w:bidi="fa-IR"/>
+        </w:rPr>
+        <w:tab/>
+      </w:r>
+    </w:p>
+    <w:p>
+      <w:pPr>
+        <w:bidi/>
+        <w:spacing w:line="360" w:lineRule="auto"/>
+        <w:jc w:val="both"/>
+        <w:rPr>
+          <w:rFonts w:cs="B Nazanin"/>
+          <w:sz w:val="28"/>
+          <w:szCs w:val="28"/>
+          <w:lang w:bidi="fa-IR"/>
+        </w:rPr>
+      </w:pPr>
     </w:p>
     <w:p>
       <w:pPr>
@@ -42236,7 +44518,7 @@
           <w:rStyle w:val="FootnoteReference"/>
           <w:rtl/>
         </w:rPr>
-        <w:footnoteReference w:id="25"/>
+        <w:footnoteReference w:id="26"/>
       </w:r>
       <w:r>
         <w:rPr>
@@ -44694,7 +46976,7 @@
           <w:rStyle w:val="FootnoteReference"/>
           <w:rtl/>
         </w:rPr>
-        <w:footnoteReference w:id="26"/>
+        <w:footnoteReference w:id="27"/>
       </w:r>
       <w:r>
         <w:rPr>
@@ -47637,7 +49919,7 @@
           <w:rStyle w:val="FootnoteReference"/>
           <w:rtl/>
         </w:rPr>
-        <w:footnoteReference w:id="27"/>
+        <w:footnoteReference w:id="28"/>
       </w:r>
       <w:r>
         <w:rPr>
@@ -48406,21 +50688,21 @@
         <w:adjustRightInd w:val="0"/>
         <w:ind w:left="480" w:hanging="480"/>
         <w:rPr>
-          <w:rFonts w:ascii="Candara" w:hAnsi="Candara" w:cs="Times New Roman"/>
+          <w:rFonts w:ascii="Times New Roman" w:hAnsi="Times New Roman" w:cs="Times New Roman"/>
           <w:noProof/>
-          <w:sz w:val="28"/>
+          <w:sz w:val="24"/>
           <w:szCs w:val="24"/>
         </w:rPr>
       </w:pPr>
       <w:r>
         <w:rPr>
-          <w:rFonts w:ascii="Candara" w:hAnsi="Tahoma" w:cs="B Nazanin"/>
+          <w:rFonts w:asciiTheme="majorBidi" w:hAnsiTheme="majorBidi" w:cstheme="majorBidi"/>
           <w:b/>
           <w:bCs/>
           <w:color w:val="000000" w:themeColor="text1"/>
           <w:kern w:val="24"/>
-          <w:sz w:val="28"/>
-          <w:szCs w:val="28"/>
+          <w:sz w:val="24"/>
+          <w:szCs w:val="24"/>
           <w:rtl/>
           <w:lang w:bidi="fa-IR"/>
         </w:rPr>
@@ -48428,26 +50710,26 @@
       </w:r>
       <w:r>
         <w:rPr>
-          <w:rFonts w:ascii="Candara" w:hAnsi="Tahoma" w:cs="B Nazanin"/>
+          <w:rFonts w:asciiTheme="majorBidi" w:hAnsiTheme="majorBidi" w:cstheme="majorBidi"/>
           <w:b/>
           <w:bCs/>
           <w:color w:val="000000" w:themeColor="text1"/>
           <w:kern w:val="24"/>
-          <w:sz w:val="28"/>
-          <w:szCs w:val="28"/>
+          <w:sz w:val="24"/>
+          <w:szCs w:val="24"/>
           <w:lang w:bidi="fa-IR"/>
         </w:rPr>
         <w:instrText>ADDIN Mendeley Bibliography CSL_BIBLIOGRAPHY</w:instrText>
       </w:r>
       <w:r>
         <w:rPr>
-          <w:rFonts w:ascii="Candara" w:hAnsi="Tahoma" w:cs="B Nazanin"/>
+          <w:rFonts w:asciiTheme="majorBidi" w:hAnsiTheme="majorBidi" w:cstheme="majorBidi"/>
           <w:b/>
           <w:bCs/>
           <w:color w:val="000000" w:themeColor="text1"/>
           <w:kern w:val="24"/>
-          <w:sz w:val="28"/>
-          <w:szCs w:val="28"/>
+          <w:sz w:val="24"/>
+          <w:szCs w:val="24"/>
           <w:rtl/>
           <w:lang w:bidi="fa-IR"/>
         </w:rPr>
@@ -48455,13 +50737,13 @@
       </w:r>
       <w:r>
         <w:rPr>
-          <w:rFonts w:ascii="Candara" w:hAnsi="Tahoma" w:cs="B Nazanin"/>
+          <w:rFonts w:asciiTheme="majorBidi" w:hAnsiTheme="majorBidi" w:cstheme="majorBidi"/>
           <w:b/>
           <w:bCs/>
           <w:color w:val="000000" w:themeColor="text1"/>
           <w:kern w:val="24"/>
-          <w:sz w:val="28"/>
-          <w:szCs w:val="28"/>
+          <w:sz w:val="24"/>
+          <w:szCs w:val="24"/>
           <w:rtl/>
           <w:lang w:bidi="fa-IR"/>
         </w:rPr>
@@ -48469,32 +50751,32 @@
       </w:r>
       <w:r>
         <w:rPr>
-          <w:rFonts w:ascii="Candara" w:hAnsi="Candara" w:cs="Times New Roman"/>
+          <w:rFonts w:ascii="Times New Roman" w:hAnsi="Times New Roman" w:cs="Times New Roman"/>
           <w:noProof/>
-          <w:sz w:val="28"/>
+          <w:sz w:val="24"/>
           <w:szCs w:val="24"/>
         </w:rPr>
-        <w:t xml:space="preserve">Burgoon, J. K., Manusov, V., &amp; Guerrero, L. K. (2016). </w:t>
-      </w:r>
-      <w:r>
-        <w:rPr>
-          <w:rFonts w:ascii="Candara" w:hAnsi="Candara" w:cs="Times New Roman"/>
+        <w:t xml:space="preserve">Burgoon, J.K., Manusov, V., &amp; Guerrero, L. K. (2021). </w:t>
+      </w:r>
+      <w:r>
+        <w:rPr>
+          <w:rFonts w:ascii="Times New Roman" w:hAnsi="Times New Roman" w:cs="Times New Roman"/>
           <w:i/>
           <w:iCs/>
           <w:noProof/>
-          <w:sz w:val="28"/>
+          <w:sz w:val="24"/>
           <w:szCs w:val="24"/>
         </w:rPr>
-        <w:t>Nonverbal communication</w:t>
-      </w:r>
-      <w:r>
-        <w:rPr>
-          <w:rFonts w:ascii="Candara" w:hAnsi="Candara" w:cs="Times New Roman"/>
+        <w:t>Nonverbal Communication (2nd ed.)</w:t>
+      </w:r>
+      <w:r>
+        <w:rPr>
+          <w:rFonts w:ascii="Times New Roman" w:hAnsi="Times New Roman" w:cs="Times New Roman"/>
           <w:noProof/>
-          <w:sz w:val="28"/>
+          <w:sz w:val="24"/>
           <w:szCs w:val="24"/>
         </w:rPr>
-        <w:t>. Routledge.</w:t>
+        <w:t xml:space="preserve"> (2nd ed.). https://doi.org/10.4324/9781003095552</w:t>
       </w:r>
     </w:p>
     <w:p>
@@ -48505,40 +50787,40 @@
         <w:adjustRightInd w:val="0"/>
         <w:ind w:left="480" w:hanging="480"/>
         <w:rPr>
-          <w:rFonts w:ascii="Candara" w:hAnsi="Candara" w:cs="Times New Roman"/>
+          <w:rFonts w:ascii="Times New Roman" w:hAnsi="Times New Roman" w:cs="Times New Roman"/>
           <w:noProof/>
-          <w:sz w:val="28"/>
+          <w:sz w:val="24"/>
           <w:szCs w:val="24"/>
         </w:rPr>
       </w:pPr>
       <w:r>
         <w:rPr>
-          <w:rFonts w:ascii="Candara" w:hAnsi="Candara" w:cs="Times New Roman"/>
+          <w:rFonts w:ascii="Times New Roman" w:hAnsi="Times New Roman" w:cs="Times New Roman"/>
           <w:noProof/>
-          <w:sz w:val="28"/>
+          <w:sz w:val="24"/>
           <w:szCs w:val="24"/>
         </w:rPr>
-        <w:t xml:space="preserve">Danesi, M. (2021). </w:t>
-      </w:r>
-      <w:r>
-        <w:rPr>
-          <w:rFonts w:ascii="Candara" w:hAnsi="Candara" w:cs="Times New Roman"/>
+        <w:t xml:space="preserve">Burgoon, J. K., Manusov, V., &amp; Guerrero, L. K. (2016). </w:t>
+      </w:r>
+      <w:r>
+        <w:rPr>
+          <w:rFonts w:ascii="Times New Roman" w:hAnsi="Times New Roman" w:cs="Times New Roman"/>
           <w:i/>
           <w:iCs/>
           <w:noProof/>
-          <w:sz w:val="28"/>
+          <w:sz w:val="24"/>
           <w:szCs w:val="24"/>
         </w:rPr>
-        <w:t>Understanding nonverbal communication: A semiotic guide</w:t>
-      </w:r>
-      <w:r>
-        <w:rPr>
-          <w:rFonts w:ascii="Candara" w:hAnsi="Candara" w:cs="Times New Roman"/>
+        <w:t>Nonverbal communication</w:t>
+      </w:r>
+      <w:r>
+        <w:rPr>
+          <w:rFonts w:ascii="Times New Roman" w:hAnsi="Times New Roman" w:cs="Times New Roman"/>
           <w:noProof/>
-          <w:sz w:val="28"/>
+          <w:sz w:val="24"/>
           <w:szCs w:val="24"/>
         </w:rPr>
-        <w:t>. Bloomsbury Publishing.</w:t>
+        <w:t>. Routledge.</w:t>
       </w:r>
     </w:p>
     <w:p>
@@ -48549,40 +50831,40 @@
         <w:adjustRightInd w:val="0"/>
         <w:ind w:left="480" w:hanging="480"/>
         <w:rPr>
-          <w:rFonts w:ascii="Candara" w:hAnsi="Candara" w:cs="Times New Roman"/>
+          <w:rFonts w:ascii="Times New Roman" w:hAnsi="Times New Roman" w:cs="Times New Roman"/>
           <w:noProof/>
-          <w:sz w:val="28"/>
+          <w:sz w:val="24"/>
           <w:szCs w:val="24"/>
         </w:rPr>
       </w:pPr>
       <w:r>
         <w:rPr>
-          <w:rFonts w:ascii="Candara" w:hAnsi="Candara" w:cs="Times New Roman"/>
+          <w:rFonts w:ascii="Times New Roman" w:hAnsi="Times New Roman" w:cs="Times New Roman"/>
           <w:noProof/>
-          <w:sz w:val="28"/>
+          <w:sz w:val="24"/>
           <w:szCs w:val="24"/>
         </w:rPr>
-        <w:t xml:space="preserve">Doerner, R., Broll, W., Grimm, P., &amp; Jung, B. (2022). </w:t>
-      </w:r>
-      <w:r>
-        <w:rPr>
-          <w:rFonts w:ascii="Candara" w:hAnsi="Candara" w:cs="Times New Roman"/>
+        <w:t xml:space="preserve">Danesi, M. (2021). </w:t>
+      </w:r>
+      <w:r>
+        <w:rPr>
+          <w:rFonts w:ascii="Times New Roman" w:hAnsi="Times New Roman" w:cs="Times New Roman"/>
           <w:i/>
           <w:iCs/>
           <w:noProof/>
-          <w:sz w:val="28"/>
+          <w:sz w:val="24"/>
           <w:szCs w:val="24"/>
         </w:rPr>
-        <w:t>Virtual and augmented reality (VR/AR): Foundations and methods of extended realities (XR)</w:t>
-      </w:r>
-      <w:r>
-        <w:rPr>
-          <w:rFonts w:ascii="Candara" w:hAnsi="Candara" w:cs="Times New Roman"/>
+        <w:t>Understanding nonverbal communication: A semiotic guide</w:t>
+      </w:r>
+      <w:r>
+        <w:rPr>
+          <w:rFonts w:ascii="Times New Roman" w:hAnsi="Times New Roman" w:cs="Times New Roman"/>
           <w:noProof/>
-          <w:sz w:val="28"/>
+          <w:sz w:val="24"/>
           <w:szCs w:val="24"/>
         </w:rPr>
-        <w:t>. Springer Nature.</w:t>
+        <w:t>. Bloomsbury Publishing.</w:t>
       </w:r>
     </w:p>
     <w:p>
@@ -48593,60 +50875,40 @@
         <w:adjustRightInd w:val="0"/>
         <w:ind w:left="480" w:hanging="480"/>
         <w:rPr>
-          <w:rFonts w:ascii="Candara" w:hAnsi="Candara" w:cs="Times New Roman"/>
+          <w:rFonts w:ascii="Times New Roman" w:hAnsi="Times New Roman" w:cs="Times New Roman"/>
           <w:noProof/>
-          <w:sz w:val="28"/>
+          <w:sz w:val="24"/>
           <w:szCs w:val="24"/>
         </w:rPr>
       </w:pPr>
       <w:r>
         <w:rPr>
-          <w:rFonts w:ascii="Candara" w:hAnsi="Candara" w:cs="Times New Roman"/>
+          <w:rFonts w:ascii="Times New Roman" w:hAnsi="Times New Roman" w:cs="Times New Roman"/>
           <w:noProof/>
-          <w:sz w:val="28"/>
+          <w:sz w:val="24"/>
           <w:szCs w:val="24"/>
         </w:rPr>
-        <w:t xml:space="preserve">Dzedzickis, A., Kaklauskas, A., &amp; Bucinskas, V. (2020). Human emotion recognition: Review of sensors and methods. </w:t>
-      </w:r>
-      <w:r>
-        <w:rPr>
-          <w:rFonts w:ascii="Candara" w:hAnsi="Candara" w:cs="Times New Roman"/>
+        <w:t xml:space="preserve">Doerner, R., Broll, W., Grimm, P., &amp; Jung, B. (2022). </w:t>
+      </w:r>
+      <w:r>
+        <w:rPr>
+          <w:rFonts w:ascii="Times New Roman" w:hAnsi="Times New Roman" w:cs="Times New Roman"/>
           <w:i/>
           <w:iCs/>
           <w:noProof/>
-          <w:sz w:val="28"/>
+          <w:sz w:val="24"/>
           <w:szCs w:val="24"/>
         </w:rPr>
-        <w:t>Sensors</w:t>
-      </w:r>
-      <w:r>
-        <w:rPr>
-          <w:rFonts w:ascii="Candara" w:hAnsi="Candara" w:cs="Times New Roman"/>
+        <w:t>Virtual and augmented reality (VR/AR): Foundations and methods of extended realities (XR)</w:t>
+      </w:r>
+      <w:r>
+        <w:rPr>
+          <w:rFonts w:ascii="Times New Roman" w:hAnsi="Times New Roman" w:cs="Times New Roman"/>
           <w:noProof/>
-          <w:sz w:val="28"/>
+          <w:sz w:val="24"/>
           <w:szCs w:val="24"/>
         </w:rPr>
-        <w:t xml:space="preserve">, </w:t>
-      </w:r>
-      <w:r>
-        <w:rPr>
-          <w:rFonts w:ascii="Candara" w:hAnsi="Candara" w:cs="Times New Roman"/>
-          <w:i/>
-          <w:iCs/>
-          <w:noProof/>
-          <w:sz w:val="28"/>
-          <w:szCs w:val="24"/>
-        </w:rPr>
-        <w:t>20</w:t>
-      </w:r>
-      <w:r>
-        <w:rPr>
-          <w:rFonts w:ascii="Candara" w:hAnsi="Candara" w:cs="Times New Roman"/>
-          <w:noProof/>
-          <w:sz w:val="28"/>
-          <w:szCs w:val="24"/>
-        </w:rPr>
-        <w:t>(3), 592.</w:t>
+        <w:t>. Springer Nature.</w:t>
       </w:r>
     </w:p>
     <w:p>
@@ -48657,60 +50919,60 @@
         <w:adjustRightInd w:val="0"/>
         <w:ind w:left="480" w:hanging="480"/>
         <w:rPr>
-          <w:rFonts w:ascii="Candara" w:hAnsi="Candara" w:cs="Times New Roman"/>
+          <w:rFonts w:ascii="Times New Roman" w:hAnsi="Times New Roman" w:cs="Times New Roman"/>
           <w:noProof/>
-          <w:sz w:val="28"/>
+          <w:sz w:val="24"/>
           <w:szCs w:val="24"/>
         </w:rPr>
       </w:pPr>
       <w:r>
         <w:rPr>
-          <w:rFonts w:ascii="Candara" w:hAnsi="Candara" w:cs="Times New Roman"/>
+          <w:rFonts w:ascii="Times New Roman" w:hAnsi="Times New Roman" w:cs="Times New Roman"/>
           <w:noProof/>
-          <w:sz w:val="28"/>
+          <w:sz w:val="24"/>
           <w:szCs w:val="24"/>
         </w:rPr>
-        <w:t xml:space="preserve">Feng, Y., Duives, D. C., &amp; Hoogendoorn, S. P. (2021). Using virtual reality to study pedestrian exit choice behaviour during evacuations. </w:t>
-      </w:r>
-      <w:r>
-        <w:rPr>
-          <w:rFonts w:ascii="Candara" w:hAnsi="Candara" w:cs="Times New Roman"/>
+        <w:t xml:space="preserve">Dzedzickis, A., Kaklauskas, A., &amp; Bucinskas, V. (2020). Human emotion recognition: Review of sensors and methods. </w:t>
+      </w:r>
+      <w:r>
+        <w:rPr>
+          <w:rFonts w:ascii="Times New Roman" w:hAnsi="Times New Roman" w:cs="Times New Roman"/>
           <w:i/>
           <w:iCs/>
           <w:noProof/>
-          <w:sz w:val="28"/>
+          <w:sz w:val="24"/>
           <w:szCs w:val="24"/>
         </w:rPr>
-        <w:t>Safety Science</w:t>
-      </w:r>
-      <w:r>
-        <w:rPr>
-          <w:rFonts w:ascii="Candara" w:hAnsi="Candara" w:cs="Times New Roman"/>
+        <w:t>Sensors</w:t>
+      </w:r>
+      <w:r>
+        <w:rPr>
+          <w:rFonts w:ascii="Times New Roman" w:hAnsi="Times New Roman" w:cs="Times New Roman"/>
           <w:noProof/>
-          <w:sz w:val="28"/>
+          <w:sz w:val="24"/>
           <w:szCs w:val="24"/>
         </w:rPr>
         <w:t xml:space="preserve">, </w:t>
       </w:r>
       <w:r>
         <w:rPr>
-          <w:rFonts w:ascii="Candara" w:hAnsi="Candara" w:cs="Times New Roman"/>
+          <w:rFonts w:ascii="Times New Roman" w:hAnsi="Times New Roman" w:cs="Times New Roman"/>
           <w:i/>
           <w:iCs/>
           <w:noProof/>
-          <w:sz w:val="28"/>
+          <w:sz w:val="24"/>
           <w:szCs w:val="24"/>
         </w:rPr>
-        <w:t>137</w:t>
-      </w:r>
-      <w:r>
-        <w:rPr>
-          <w:rFonts w:ascii="Candara" w:hAnsi="Candara" w:cs="Times New Roman"/>
+        <w:t>20</w:t>
+      </w:r>
+      <w:r>
+        <w:rPr>
+          <w:rFonts w:ascii="Times New Roman" w:hAnsi="Times New Roman" w:cs="Times New Roman"/>
           <w:noProof/>
-          <w:sz w:val="28"/>
+          <w:sz w:val="24"/>
           <w:szCs w:val="24"/>
         </w:rPr>
-        <w:t>, 105158.</w:t>
+        <w:t>(3), 592.</w:t>
       </w:r>
     </w:p>
     <w:p>
@@ -48721,60 +50983,60 @@
         <w:adjustRightInd w:val="0"/>
         <w:ind w:left="480" w:hanging="480"/>
         <w:rPr>
-          <w:rFonts w:ascii="Candara" w:hAnsi="Candara" w:cs="Times New Roman"/>
+          <w:rFonts w:ascii="Times New Roman" w:hAnsi="Times New Roman" w:cs="Times New Roman"/>
           <w:noProof/>
-          <w:sz w:val="28"/>
+          <w:sz w:val="24"/>
           <w:szCs w:val="24"/>
         </w:rPr>
       </w:pPr>
       <w:r>
         <w:rPr>
-          <w:rFonts w:ascii="Candara" w:hAnsi="Candara" w:cs="Times New Roman"/>
+          <w:rFonts w:ascii="Times New Roman" w:hAnsi="Times New Roman" w:cs="Times New Roman"/>
           <w:noProof/>
-          <w:sz w:val="28"/>
+          <w:sz w:val="24"/>
           <w:szCs w:val="24"/>
         </w:rPr>
-        <w:t xml:space="preserve">Hall, J. A., Horgan, T. G., &amp; Murphy, N. A. (2019). Nonverbal communication. </w:t>
-      </w:r>
-      <w:r>
-        <w:rPr>
-          <w:rFonts w:ascii="Candara" w:hAnsi="Candara" w:cs="Times New Roman"/>
+        <w:t xml:space="preserve">Feng, Y., Duives, D. C., &amp; Hoogendoorn, S. P. (2021). Using virtual reality to study pedestrian exit choice behaviour during evacuations. </w:t>
+      </w:r>
+      <w:r>
+        <w:rPr>
+          <w:rFonts w:ascii="Times New Roman" w:hAnsi="Times New Roman" w:cs="Times New Roman"/>
           <w:i/>
           <w:iCs/>
           <w:noProof/>
-          <w:sz w:val="28"/>
+          <w:sz w:val="24"/>
           <w:szCs w:val="24"/>
         </w:rPr>
-        <w:t>Annual Review of Psychology</w:t>
-      </w:r>
-      <w:r>
-        <w:rPr>
-          <w:rFonts w:ascii="Candara" w:hAnsi="Candara" w:cs="Times New Roman"/>
+        <w:t>Safety Science</w:t>
+      </w:r>
+      <w:r>
+        <w:rPr>
+          <w:rFonts w:ascii="Times New Roman" w:hAnsi="Times New Roman" w:cs="Times New Roman"/>
           <w:noProof/>
-          <w:sz w:val="28"/>
+          <w:sz w:val="24"/>
           <w:szCs w:val="24"/>
         </w:rPr>
         <w:t xml:space="preserve">, </w:t>
       </w:r>
       <w:r>
         <w:rPr>
-          <w:rFonts w:ascii="Candara" w:hAnsi="Candara" w:cs="Times New Roman"/>
+          <w:rFonts w:ascii="Times New Roman" w:hAnsi="Times New Roman" w:cs="Times New Roman"/>
           <w:i/>
           <w:iCs/>
           <w:noProof/>
-          <w:sz w:val="28"/>
+          <w:sz w:val="24"/>
           <w:szCs w:val="24"/>
         </w:rPr>
-        <w:t>70</w:t>
-      </w:r>
-      <w:r>
-        <w:rPr>
-          <w:rFonts w:ascii="Candara" w:hAnsi="Candara" w:cs="Times New Roman"/>
+        <w:t>137</w:t>
+      </w:r>
+      <w:r>
+        <w:rPr>
+          <w:rFonts w:ascii="Times New Roman" w:hAnsi="Times New Roman" w:cs="Times New Roman"/>
           <w:noProof/>
-          <w:sz w:val="28"/>
+          <w:sz w:val="24"/>
           <w:szCs w:val="24"/>
         </w:rPr>
-        <w:t>, 271–294.</w:t>
+        <w:t>, 105158.</w:t>
       </w:r>
     </w:p>
     <w:p>
@@ -48785,40 +51047,60 @@
         <w:adjustRightInd w:val="0"/>
         <w:ind w:left="480" w:hanging="480"/>
         <w:rPr>
-          <w:rFonts w:ascii="Candara" w:hAnsi="Candara" w:cs="Times New Roman"/>
+          <w:rFonts w:ascii="Times New Roman" w:hAnsi="Times New Roman" w:cs="Times New Roman"/>
           <w:noProof/>
-          <w:sz w:val="28"/>
+          <w:sz w:val="24"/>
           <w:szCs w:val="24"/>
         </w:rPr>
       </w:pPr>
       <w:r>
         <w:rPr>
-          <w:rFonts w:ascii="Candara" w:hAnsi="Candara" w:cs="Times New Roman"/>
+          <w:rFonts w:ascii="Times New Roman" w:hAnsi="Times New Roman" w:cs="Times New Roman"/>
           <w:noProof/>
-          <w:sz w:val="28"/>
+          <w:sz w:val="24"/>
           <w:szCs w:val="24"/>
         </w:rPr>
-        <w:t xml:space="preserve">Harrison, S. (2018). </w:t>
-      </w:r>
-      <w:r>
-        <w:rPr>
-          <w:rFonts w:ascii="Candara" w:hAnsi="Candara" w:cs="Times New Roman"/>
+        <w:t xml:space="preserve">Hall, J. A., Horgan, T. G., &amp; Murphy, N. A. (2019). Nonverbal communication. </w:t>
+      </w:r>
+      <w:r>
+        <w:rPr>
+          <w:rFonts w:ascii="Times New Roman" w:hAnsi="Times New Roman" w:cs="Times New Roman"/>
           <w:i/>
           <w:iCs/>
           <w:noProof/>
-          <w:sz w:val="28"/>
+          <w:sz w:val="24"/>
           <w:szCs w:val="24"/>
         </w:rPr>
-        <w:t>The impulse to gesture: Where language, minds, and bodies intersect</w:t>
-      </w:r>
-      <w:r>
-        <w:rPr>
-          <w:rFonts w:ascii="Candara" w:hAnsi="Candara" w:cs="Times New Roman"/>
+        <w:t>Annual Review of Psychology</w:t>
+      </w:r>
+      <w:r>
+        <w:rPr>
+          <w:rFonts w:ascii="Times New Roman" w:hAnsi="Times New Roman" w:cs="Times New Roman"/>
           <w:noProof/>
-          <w:sz w:val="28"/>
+          <w:sz w:val="24"/>
           <w:szCs w:val="24"/>
         </w:rPr>
-        <w:t>. Cambridge University Press.</w:t>
+        <w:t xml:space="preserve">, </w:t>
+      </w:r>
+      <w:r>
+        <w:rPr>
+          <w:rFonts w:ascii="Times New Roman" w:hAnsi="Times New Roman" w:cs="Times New Roman"/>
+          <w:i/>
+          <w:iCs/>
+          <w:noProof/>
+          <w:sz w:val="24"/>
+          <w:szCs w:val="24"/>
+        </w:rPr>
+        <w:t>70</w:t>
+      </w:r>
+      <w:r>
+        <w:rPr>
+          <w:rFonts w:ascii="Times New Roman" w:hAnsi="Times New Roman" w:cs="Times New Roman"/>
+          <w:noProof/>
+          <w:sz w:val="24"/>
+          <w:szCs w:val="24"/>
+        </w:rPr>
+        <w:t>, 271–294.</w:t>
       </w:r>
     </w:p>
     <w:p>
@@ -48829,40 +51111,40 @@
         <w:adjustRightInd w:val="0"/>
         <w:ind w:left="480" w:hanging="480"/>
         <w:rPr>
-          <w:rFonts w:ascii="Candara" w:hAnsi="Candara" w:cs="Times New Roman"/>
+          <w:rFonts w:ascii="Times New Roman" w:hAnsi="Times New Roman" w:cs="Times New Roman"/>
           <w:noProof/>
-          <w:sz w:val="28"/>
+          <w:sz w:val="24"/>
           <w:szCs w:val="24"/>
         </w:rPr>
       </w:pPr>
       <w:r>
         <w:rPr>
-          <w:rFonts w:ascii="Candara" w:hAnsi="Candara" w:cs="Times New Roman"/>
+          <w:rFonts w:ascii="Times New Roman" w:hAnsi="Times New Roman" w:cs="Times New Roman"/>
           <w:noProof/>
-          <w:sz w:val="28"/>
+          <w:sz w:val="24"/>
           <w:szCs w:val="24"/>
         </w:rPr>
-        <w:t xml:space="preserve">Jian-xia, C., Shuo, M., &amp; Lei, M. (2019). Influence of Instructors’ Body Language on Students’ Learning Outcome in Micro Lectures. </w:t>
-      </w:r>
-      <w:r>
-        <w:rPr>
-          <w:rFonts w:ascii="Candara" w:hAnsi="Candara" w:cs="Times New Roman"/>
+        <w:t xml:space="preserve">Harrison, S. (2018). </w:t>
+      </w:r>
+      <w:r>
+        <w:rPr>
+          <w:rFonts w:ascii="Times New Roman" w:hAnsi="Times New Roman" w:cs="Times New Roman"/>
           <w:i/>
           <w:iCs/>
           <w:noProof/>
-          <w:sz w:val="28"/>
+          <w:sz w:val="24"/>
           <w:szCs w:val="24"/>
         </w:rPr>
-        <w:t>Proceedings of the 2019 11th International Conference on Education Technology and Computers</w:t>
-      </w:r>
-      <w:r>
-        <w:rPr>
-          <w:rFonts w:ascii="Candara" w:hAnsi="Candara" w:cs="Times New Roman"/>
+        <w:t>The impulse to gesture: Where language, minds, and bodies intersect</w:t>
+      </w:r>
+      <w:r>
+        <w:rPr>
+          <w:rFonts w:ascii="Times New Roman" w:hAnsi="Times New Roman" w:cs="Times New Roman"/>
           <w:noProof/>
-          <w:sz w:val="28"/>
+          <w:sz w:val="24"/>
           <w:szCs w:val="24"/>
         </w:rPr>
-        <w:t>, 76–79.</w:t>
+        <w:t>. Cambridge University Press.</w:t>
       </w:r>
     </w:p>
     <w:p>
@@ -48873,40 +51155,40 @@
         <w:adjustRightInd w:val="0"/>
         <w:ind w:left="480" w:hanging="480"/>
         <w:rPr>
-          <w:rFonts w:ascii="Candara" w:hAnsi="Candara" w:cs="Times New Roman"/>
+          <w:rFonts w:ascii="Times New Roman" w:hAnsi="Times New Roman" w:cs="Times New Roman"/>
           <w:noProof/>
-          <w:sz w:val="28"/>
+          <w:sz w:val="24"/>
           <w:szCs w:val="24"/>
         </w:rPr>
       </w:pPr>
       <w:r>
         <w:rPr>
-          <w:rFonts w:ascii="Candara" w:hAnsi="Candara" w:cs="Times New Roman"/>
+          <w:rFonts w:ascii="Times New Roman" w:hAnsi="Times New Roman" w:cs="Times New Roman"/>
           <w:noProof/>
-          <w:sz w:val="28"/>
+          <w:sz w:val="24"/>
           <w:szCs w:val="24"/>
         </w:rPr>
-        <w:t xml:space="preserve">Knapp, M. L., Hall, J. A., &amp; Horgan, T. G. (2013). </w:t>
-      </w:r>
-      <w:r>
-        <w:rPr>
-          <w:rFonts w:ascii="Candara" w:hAnsi="Candara" w:cs="Times New Roman"/>
+        <w:t xml:space="preserve">Jian-xia, C., Shuo, M., &amp; Lei, M. (2019). Influence of Instructors’ Body Language on Students’ Learning Outcome in Micro Lectures. </w:t>
+      </w:r>
+      <w:r>
+        <w:rPr>
+          <w:rFonts w:ascii="Times New Roman" w:hAnsi="Times New Roman" w:cs="Times New Roman"/>
           <w:i/>
           <w:iCs/>
           <w:noProof/>
-          <w:sz w:val="28"/>
+          <w:sz w:val="24"/>
           <w:szCs w:val="24"/>
         </w:rPr>
-        <w:t>Nonverbal communication in human interaction</w:t>
-      </w:r>
-      <w:r>
-        <w:rPr>
-          <w:rFonts w:ascii="Candara" w:hAnsi="Candara" w:cs="Times New Roman"/>
+        <w:t>Proceedings of the 2019 11th International Conference on Education Technology and Computers</w:t>
+      </w:r>
+      <w:r>
+        <w:rPr>
+          <w:rFonts w:ascii="Times New Roman" w:hAnsi="Times New Roman" w:cs="Times New Roman"/>
           <w:noProof/>
-          <w:sz w:val="28"/>
+          <w:sz w:val="24"/>
           <w:szCs w:val="24"/>
         </w:rPr>
-        <w:t>. Cengage Learning.</w:t>
+        <w:t>, 76–79.</w:t>
       </w:r>
     </w:p>
     <w:p>
@@ -48917,40 +51199,40 @@
         <w:adjustRightInd w:val="0"/>
         <w:ind w:left="480" w:hanging="480"/>
         <w:rPr>
-          <w:rFonts w:ascii="Candara" w:hAnsi="Candara" w:cs="Times New Roman"/>
+          <w:rFonts w:ascii="Times New Roman" w:hAnsi="Times New Roman" w:cs="Times New Roman"/>
           <w:noProof/>
-          <w:sz w:val="28"/>
+          <w:sz w:val="24"/>
           <w:szCs w:val="24"/>
         </w:rPr>
       </w:pPr>
       <w:r>
         <w:rPr>
-          <w:rFonts w:ascii="Candara" w:hAnsi="Candara" w:cs="Times New Roman"/>
+          <w:rFonts w:ascii="Times New Roman" w:hAnsi="Times New Roman" w:cs="Times New Roman"/>
           <w:noProof/>
-          <w:sz w:val="28"/>
+          <w:sz w:val="24"/>
           <w:szCs w:val="24"/>
         </w:rPr>
-        <w:t xml:space="preserve">Kurzweg, M., Reinhardt, J., Nabok, W., &amp; Wolf, K. (2021). Using Body Language of Avatars in VR Meetings as Communication Status Cue. In </w:t>
-      </w:r>
-      <w:r>
-        <w:rPr>
-          <w:rFonts w:ascii="Candara" w:hAnsi="Candara" w:cs="Times New Roman"/>
+        <w:t xml:space="preserve">Knapp, M. L., Hall, J. A., &amp; Horgan, T. G. (2013). </w:t>
+      </w:r>
+      <w:r>
+        <w:rPr>
+          <w:rFonts w:ascii="Times New Roman" w:hAnsi="Times New Roman" w:cs="Times New Roman"/>
           <w:i/>
           <w:iCs/>
           <w:noProof/>
-          <w:sz w:val="28"/>
+          <w:sz w:val="24"/>
           <w:szCs w:val="24"/>
         </w:rPr>
-        <w:t>Proceedings of Mensch und Computer 2021</w:t>
-      </w:r>
-      <w:r>
-        <w:rPr>
-          <w:rFonts w:ascii="Candara" w:hAnsi="Candara" w:cs="Times New Roman"/>
+        <w:t>Nonverbal communication in human interaction</w:t>
+      </w:r>
+      <w:r>
+        <w:rPr>
+          <w:rFonts w:ascii="Times New Roman" w:hAnsi="Times New Roman" w:cs="Times New Roman"/>
           <w:noProof/>
-          <w:sz w:val="28"/>
+          <w:sz w:val="24"/>
           <w:szCs w:val="24"/>
         </w:rPr>
-        <w:t xml:space="preserve"> (pp. 366–377).</w:t>
+        <w:t>. Cengage Learning.</w:t>
       </w:r>
     </w:p>
     <w:p>
@@ -48961,60 +51243,40 @@
         <w:adjustRightInd w:val="0"/>
         <w:ind w:left="480" w:hanging="480"/>
         <w:rPr>
-          <w:rFonts w:ascii="Candara" w:hAnsi="Candara" w:cs="Times New Roman"/>
+          <w:rFonts w:ascii="Times New Roman" w:hAnsi="Times New Roman" w:cs="Times New Roman"/>
           <w:noProof/>
-          <w:sz w:val="28"/>
+          <w:sz w:val="24"/>
           <w:szCs w:val="24"/>
         </w:rPr>
       </w:pPr>
       <w:r>
         <w:rPr>
-          <w:rFonts w:ascii="Candara" w:hAnsi="Candara" w:cs="Times New Roman"/>
+          <w:rFonts w:ascii="Times New Roman" w:hAnsi="Times New Roman" w:cs="Times New Roman"/>
           <w:noProof/>
-          <w:sz w:val="28"/>
+          <w:sz w:val="24"/>
           <w:szCs w:val="24"/>
         </w:rPr>
-        <w:t xml:space="preserve">Meier, J. V, Noel, J. A., &amp; Kaspar, K. (2021). Alone together: computer-mediated communication in leisure time during and after the COVID-19 pandemic. </w:t>
-      </w:r>
-      <w:r>
-        <w:rPr>
-          <w:rFonts w:ascii="Candara" w:hAnsi="Candara" w:cs="Times New Roman"/>
+        <w:t xml:space="preserve">Kurzweg, M., Reinhardt, J., Nabok, W., &amp; Wolf, K. (2021). Using Body Language of Avatars in VR Meetings as Communication Status Cue. In </w:t>
+      </w:r>
+      <w:r>
+        <w:rPr>
+          <w:rFonts w:ascii="Times New Roman" w:hAnsi="Times New Roman" w:cs="Times New Roman"/>
           <w:i/>
           <w:iCs/>
           <w:noProof/>
-          <w:sz w:val="28"/>
+          <w:sz w:val="24"/>
           <w:szCs w:val="24"/>
         </w:rPr>
-        <w:t>Frontiers in Psychology</w:t>
-      </w:r>
-      <w:r>
-        <w:rPr>
-          <w:rFonts w:ascii="Candara" w:hAnsi="Candara" w:cs="Times New Roman"/>
+        <w:t>Proceedings of Mensch und Computer 2021</w:t>
+      </w:r>
+      <w:r>
+        <w:rPr>
+          <w:rFonts w:ascii="Times New Roman" w:hAnsi="Times New Roman" w:cs="Times New Roman"/>
           <w:noProof/>
-          <w:sz w:val="28"/>
+          <w:sz w:val="24"/>
           <w:szCs w:val="24"/>
         </w:rPr>
-        <w:t xml:space="preserve">, </w:t>
-      </w:r>
-      <w:r>
-        <w:rPr>
-          <w:rFonts w:ascii="Candara" w:hAnsi="Candara" w:cs="Times New Roman"/>
-          <w:i/>
-          <w:iCs/>
-          <w:noProof/>
-          <w:sz w:val="28"/>
-          <w:szCs w:val="24"/>
-        </w:rPr>
-        <w:t>12</w:t>
-      </w:r>
-      <w:r>
-        <w:rPr>
-          <w:rFonts w:ascii="Candara" w:hAnsi="Candara" w:cs="Times New Roman"/>
-          <w:noProof/>
-          <w:sz w:val="28"/>
-          <w:szCs w:val="24"/>
-        </w:rPr>
-        <w:t>, 666655.</w:t>
+        <w:t xml:space="preserve"> (pp. 366–377).</w:t>
       </w:r>
     </w:p>
     <w:p>
@@ -49025,40 +51287,60 @@
         <w:adjustRightInd w:val="0"/>
         <w:ind w:left="480" w:hanging="480"/>
         <w:rPr>
-          <w:rFonts w:ascii="Candara" w:hAnsi="Candara" w:cs="Times New Roman"/>
+          <w:rFonts w:ascii="Times New Roman" w:hAnsi="Times New Roman" w:cs="Times New Roman"/>
           <w:noProof/>
-          <w:sz w:val="28"/>
+          <w:sz w:val="24"/>
           <w:szCs w:val="24"/>
         </w:rPr>
       </w:pPr>
       <w:r>
         <w:rPr>
-          <w:rFonts w:ascii="Candara" w:hAnsi="Candara" w:cs="Times New Roman"/>
+          <w:rFonts w:ascii="Times New Roman" w:hAnsi="Times New Roman" w:cs="Times New Roman"/>
           <w:noProof/>
-          <w:sz w:val="28"/>
+          <w:sz w:val="24"/>
           <w:szCs w:val="24"/>
         </w:rPr>
-        <w:t xml:space="preserve">Montemorano, C. (2020). </w:t>
-      </w:r>
-      <w:r>
-        <w:rPr>
-          <w:rFonts w:ascii="Candara" w:hAnsi="Candara" w:cs="Times New Roman"/>
+        <w:t xml:space="preserve">Meier, J. V, Noel, J. A., &amp; Kaspar, K. (2021). Alone together: computer-mediated communication in leisure time during and after the COVID-19 pandemic. </w:t>
+      </w:r>
+      <w:r>
+        <w:rPr>
+          <w:rFonts w:ascii="Times New Roman" w:hAnsi="Times New Roman" w:cs="Times New Roman"/>
           <w:i/>
           <w:iCs/>
           <w:noProof/>
-          <w:sz w:val="28"/>
+          <w:sz w:val="24"/>
           <w:szCs w:val="24"/>
         </w:rPr>
-        <w:t>Body Language: Avatars, Identity Formation, and Communicative Interaction in VRChat</w:t>
-      </w:r>
-      <w:r>
-        <w:rPr>
-          <w:rFonts w:ascii="Candara" w:hAnsi="Candara" w:cs="Times New Roman"/>
+        <w:t>Frontiers in Psychology</w:t>
+      </w:r>
+      <w:r>
+        <w:rPr>
+          <w:rFonts w:ascii="Times New Roman" w:hAnsi="Times New Roman" w:cs="Times New Roman"/>
           <w:noProof/>
-          <w:sz w:val="28"/>
+          <w:sz w:val="24"/>
           <w:szCs w:val="24"/>
         </w:rPr>
-        <w:t>.</w:t>
+        <w:t xml:space="preserve">, </w:t>
+      </w:r>
+      <w:r>
+        <w:rPr>
+          <w:rFonts w:ascii="Times New Roman" w:hAnsi="Times New Roman" w:cs="Times New Roman"/>
+          <w:i/>
+          <w:iCs/>
+          <w:noProof/>
+          <w:sz w:val="24"/>
+          <w:szCs w:val="24"/>
+        </w:rPr>
+        <w:t>12</w:t>
+      </w:r>
+      <w:r>
+        <w:rPr>
+          <w:rFonts w:ascii="Times New Roman" w:hAnsi="Times New Roman" w:cs="Times New Roman"/>
+          <w:noProof/>
+          <w:sz w:val="24"/>
+          <w:szCs w:val="24"/>
+        </w:rPr>
+        <w:t>, 666655.</w:t>
       </w:r>
     </w:p>
     <w:p>
@@ -49069,60 +51351,40 @@
         <w:adjustRightInd w:val="0"/>
         <w:ind w:left="480" w:hanging="480"/>
         <w:rPr>
-          <w:rFonts w:ascii="Candara" w:hAnsi="Candara" w:cs="Times New Roman"/>
+          <w:rFonts w:ascii="Times New Roman" w:hAnsi="Times New Roman" w:cs="Times New Roman"/>
           <w:noProof/>
-          <w:sz w:val="28"/>
+          <w:sz w:val="24"/>
           <w:szCs w:val="24"/>
         </w:rPr>
       </w:pPr>
       <w:r>
         <w:rPr>
-          <w:rFonts w:ascii="Candara" w:hAnsi="Candara" w:cs="Times New Roman"/>
+          <w:rFonts w:ascii="Times New Roman" w:hAnsi="Times New Roman" w:cs="Times New Roman"/>
           <w:noProof/>
-          <w:sz w:val="28"/>
+          <w:sz w:val="24"/>
           <w:szCs w:val="24"/>
         </w:rPr>
-        <w:t xml:space="preserve">Mystakidis, S. (2022). Metaverse. </w:t>
-      </w:r>
-      <w:r>
-        <w:rPr>
-          <w:rFonts w:ascii="Candara" w:hAnsi="Candara" w:cs="Times New Roman"/>
+        <w:t xml:space="preserve">Montemorano, C. (2020). </w:t>
+      </w:r>
+      <w:r>
+        <w:rPr>
+          <w:rFonts w:ascii="Times New Roman" w:hAnsi="Times New Roman" w:cs="Times New Roman"/>
           <w:i/>
           <w:iCs/>
           <w:noProof/>
-          <w:sz w:val="28"/>
+          <w:sz w:val="24"/>
           <w:szCs w:val="24"/>
         </w:rPr>
-        <w:t>Encyclopedia</w:t>
-      </w:r>
-      <w:r>
-        <w:rPr>
-          <w:rFonts w:ascii="Candara" w:hAnsi="Candara" w:cs="Times New Roman"/>
+        <w:t>Body Language: Avatars, Identity Formation, and Communicative Interaction in VRChat</w:t>
+      </w:r>
+      <w:r>
+        <w:rPr>
+          <w:rFonts w:ascii="Times New Roman" w:hAnsi="Times New Roman" w:cs="Times New Roman"/>
           <w:noProof/>
-          <w:sz w:val="28"/>
+          <w:sz w:val="24"/>
           <w:szCs w:val="24"/>
         </w:rPr>
-        <w:t xml:space="preserve">, </w:t>
-      </w:r>
-      <w:r>
-        <w:rPr>
-          <w:rFonts w:ascii="Candara" w:hAnsi="Candara" w:cs="Times New Roman"/>
-          <w:i/>
-          <w:iCs/>
-          <w:noProof/>
-          <w:sz w:val="28"/>
-          <w:szCs w:val="24"/>
-        </w:rPr>
-        <w:t>2</w:t>
-      </w:r>
-      <w:r>
-        <w:rPr>
-          <w:rFonts w:ascii="Candara" w:hAnsi="Candara" w:cs="Times New Roman"/>
-          <w:noProof/>
-          <w:sz w:val="28"/>
-          <w:szCs w:val="24"/>
-        </w:rPr>
-        <w:t>(1), 486–497.</w:t>
+        <w:t>.</w:t>
       </w:r>
     </w:p>
     <w:p>
@@ -49133,61 +51395,60 @@
         <w:adjustRightInd w:val="0"/>
         <w:ind w:left="480" w:hanging="480"/>
         <w:rPr>
-          <w:rFonts w:ascii="Candara" w:hAnsi="Candara" w:cs="Times New Roman"/>
+          <w:rFonts w:ascii="Times New Roman" w:hAnsi="Times New Roman" w:cs="Times New Roman"/>
           <w:noProof/>
-          <w:sz w:val="28"/>
+          <w:sz w:val="24"/>
           <w:szCs w:val="24"/>
         </w:rPr>
       </w:pPr>
       <w:r>
         <w:rPr>
-          <w:rFonts w:ascii="Candara" w:hAnsi="Candara" w:cs="Times New Roman"/>
+          <w:rFonts w:ascii="Times New Roman" w:hAnsi="Times New Roman" w:cs="Times New Roman"/>
           <w:noProof/>
-          <w:sz w:val="28"/>
+          <w:sz w:val="24"/>
           <w:szCs w:val="24"/>
         </w:rPr>
-        <w:lastRenderedPageBreak/>
-        <w:t xml:space="preserve">Nalbant, K. G., &amp; UYANIK, \cSevval. (2021). Computer vision in the metaverse. </w:t>
-      </w:r>
-      <w:r>
-        <w:rPr>
-          <w:rFonts w:ascii="Candara" w:hAnsi="Candara" w:cs="Times New Roman"/>
+        <w:t xml:space="preserve">Mystakidis, S. (2022). Metaverse. </w:t>
+      </w:r>
+      <w:r>
+        <w:rPr>
+          <w:rFonts w:ascii="Times New Roman" w:hAnsi="Times New Roman" w:cs="Times New Roman"/>
           <w:i/>
           <w:iCs/>
           <w:noProof/>
-          <w:sz w:val="28"/>
+          <w:sz w:val="24"/>
           <w:szCs w:val="24"/>
         </w:rPr>
-        <w:t>Journal of Metaverse</w:t>
-      </w:r>
-      <w:r>
-        <w:rPr>
-          <w:rFonts w:ascii="Candara" w:hAnsi="Candara" w:cs="Times New Roman"/>
+        <w:t>Encyclopedia</w:t>
+      </w:r>
+      <w:r>
+        <w:rPr>
+          <w:rFonts w:ascii="Times New Roman" w:hAnsi="Times New Roman" w:cs="Times New Roman"/>
           <w:noProof/>
-          <w:sz w:val="28"/>
+          <w:sz w:val="24"/>
           <w:szCs w:val="24"/>
         </w:rPr>
         <w:t xml:space="preserve">, </w:t>
       </w:r>
       <w:r>
         <w:rPr>
-          <w:rFonts w:ascii="Candara" w:hAnsi="Candara" w:cs="Times New Roman"/>
+          <w:rFonts w:ascii="Times New Roman" w:hAnsi="Times New Roman" w:cs="Times New Roman"/>
           <w:i/>
           <w:iCs/>
           <w:noProof/>
-          <w:sz w:val="28"/>
+          <w:sz w:val="24"/>
           <w:szCs w:val="24"/>
         </w:rPr>
-        <w:t>1</w:t>
-      </w:r>
-      <w:r>
-        <w:rPr>
-          <w:rFonts w:ascii="Candara" w:hAnsi="Candara" w:cs="Times New Roman"/>
+        <w:t>2</w:t>
+      </w:r>
+      <w:r>
+        <w:rPr>
+          <w:rFonts w:ascii="Times New Roman" w:hAnsi="Times New Roman" w:cs="Times New Roman"/>
           <w:noProof/>
-          <w:sz w:val="28"/>
+          <w:sz w:val="24"/>
           <w:szCs w:val="24"/>
         </w:rPr>
-        <w:t>(1), 9–12.</w:t>
+        <w:t>(1), 486–497.</w:t>
       </w:r>
     </w:p>
     <w:p>
@@ -49198,60 +51459,60 @@
         <w:adjustRightInd w:val="0"/>
         <w:ind w:left="480" w:hanging="480"/>
         <w:rPr>
-          <w:rFonts w:ascii="Candara" w:hAnsi="Candara" w:cs="Times New Roman"/>
+          <w:rFonts w:ascii="Times New Roman" w:hAnsi="Times New Roman" w:cs="Times New Roman"/>
           <w:noProof/>
-          <w:sz w:val="28"/>
+          <w:sz w:val="24"/>
           <w:szCs w:val="24"/>
         </w:rPr>
       </w:pPr>
       <w:r>
         <w:rPr>
-          <w:rFonts w:ascii="Candara" w:hAnsi="Candara" w:cs="Times New Roman"/>
+          <w:rFonts w:ascii="Times New Roman" w:hAnsi="Times New Roman" w:cs="Times New Roman"/>
           <w:noProof/>
-          <w:sz w:val="28"/>
+          <w:sz w:val="24"/>
           <w:szCs w:val="24"/>
         </w:rPr>
-        <w:t xml:space="preserve">Nimrod, G. (2020). Changes in internet use when coping with stress: older adults during the COVID-19 pandemic. </w:t>
-      </w:r>
-      <w:r>
-        <w:rPr>
-          <w:rFonts w:ascii="Candara" w:hAnsi="Candara" w:cs="Times New Roman"/>
+        <w:t xml:space="preserve">Nalbant, K. G., &amp; UYANIK, \cSevval. (2021). Computer vision in the metaverse. </w:t>
+      </w:r>
+      <w:r>
+        <w:rPr>
+          <w:rFonts w:ascii="Times New Roman" w:hAnsi="Times New Roman" w:cs="Times New Roman"/>
           <w:i/>
           <w:iCs/>
           <w:noProof/>
-          <w:sz w:val="28"/>
+          <w:sz w:val="24"/>
           <w:szCs w:val="24"/>
         </w:rPr>
-        <w:t>The American Journal of Geriatric Psychiatry</w:t>
-      </w:r>
-      <w:r>
-        <w:rPr>
-          <w:rFonts w:ascii="Candara" w:hAnsi="Candara" w:cs="Times New Roman"/>
+        <w:t>Journal of Metaverse</w:t>
+      </w:r>
+      <w:r>
+        <w:rPr>
+          <w:rFonts w:ascii="Times New Roman" w:hAnsi="Times New Roman" w:cs="Times New Roman"/>
           <w:noProof/>
-          <w:sz w:val="28"/>
+          <w:sz w:val="24"/>
           <w:szCs w:val="24"/>
         </w:rPr>
         <w:t xml:space="preserve">, </w:t>
       </w:r>
       <w:r>
         <w:rPr>
-          <w:rFonts w:ascii="Candara" w:hAnsi="Candara" w:cs="Times New Roman"/>
+          <w:rFonts w:ascii="Times New Roman" w:hAnsi="Times New Roman" w:cs="Times New Roman"/>
           <w:i/>
           <w:iCs/>
           <w:noProof/>
-          <w:sz w:val="28"/>
+          <w:sz w:val="24"/>
           <w:szCs w:val="24"/>
         </w:rPr>
-        <w:t>28</w:t>
-      </w:r>
-      <w:r>
-        <w:rPr>
-          <w:rFonts w:ascii="Candara" w:hAnsi="Candara" w:cs="Times New Roman"/>
+        <w:t>1</w:t>
+      </w:r>
+      <w:r>
+        <w:rPr>
+          <w:rFonts w:ascii="Times New Roman" w:hAnsi="Times New Roman" w:cs="Times New Roman"/>
           <w:noProof/>
-          <w:sz w:val="28"/>
+          <w:sz w:val="24"/>
           <w:szCs w:val="24"/>
         </w:rPr>
-        <w:t>(10), 1020–1024.</w:t>
+        <w:t>(1), 9–12.</w:t>
       </w:r>
     </w:p>
     <w:p>
@@ -49262,60 +51523,60 @@
         <w:adjustRightInd w:val="0"/>
         <w:ind w:left="480" w:hanging="480"/>
         <w:rPr>
-          <w:rFonts w:ascii="Candara" w:hAnsi="Candara" w:cs="Times New Roman"/>
+          <w:rFonts w:ascii="Times New Roman" w:hAnsi="Times New Roman" w:cs="Times New Roman"/>
           <w:noProof/>
-          <w:sz w:val="28"/>
+          <w:sz w:val="24"/>
           <w:szCs w:val="24"/>
         </w:rPr>
       </w:pPr>
       <w:r>
         <w:rPr>
-          <w:rFonts w:ascii="Candara" w:hAnsi="Candara" w:cs="Times New Roman"/>
+          <w:rFonts w:ascii="Times New Roman" w:hAnsi="Times New Roman" w:cs="Times New Roman"/>
           <w:noProof/>
-          <w:sz w:val="28"/>
+          <w:sz w:val="24"/>
           <w:szCs w:val="24"/>
         </w:rPr>
-        <w:t xml:space="preserve">Saltzman, L. Y., Hansel, T. C., &amp; Bordnick, P. S. (2020). Loneliness, isolation, and social support factors in post-COVID-19 mental health. </w:t>
-      </w:r>
-      <w:r>
-        <w:rPr>
-          <w:rFonts w:ascii="Candara" w:hAnsi="Candara" w:cs="Times New Roman"/>
+        <w:t xml:space="preserve">Nimrod, G. (2020). Changes in internet use when coping with stress: older adults during the COVID-19 pandemic. </w:t>
+      </w:r>
+      <w:r>
+        <w:rPr>
+          <w:rFonts w:ascii="Times New Roman" w:hAnsi="Times New Roman" w:cs="Times New Roman"/>
           <w:i/>
           <w:iCs/>
           <w:noProof/>
-          <w:sz w:val="28"/>
+          <w:sz w:val="24"/>
           <w:szCs w:val="24"/>
         </w:rPr>
-        <w:t>Psychological Trauma: Theory, Research, Practice, and Policy</w:t>
-      </w:r>
-      <w:r>
-        <w:rPr>
-          <w:rFonts w:ascii="Candara" w:hAnsi="Candara" w:cs="Times New Roman"/>
+        <w:t>The American Journal of Geriatric Psychiatry</w:t>
+      </w:r>
+      <w:r>
+        <w:rPr>
+          <w:rFonts w:ascii="Times New Roman" w:hAnsi="Times New Roman" w:cs="Times New Roman"/>
           <w:noProof/>
-          <w:sz w:val="28"/>
+          <w:sz w:val="24"/>
           <w:szCs w:val="24"/>
         </w:rPr>
         <w:t xml:space="preserve">, </w:t>
       </w:r>
       <w:r>
         <w:rPr>
-          <w:rFonts w:ascii="Candara" w:hAnsi="Candara" w:cs="Times New Roman"/>
+          <w:rFonts w:ascii="Times New Roman" w:hAnsi="Times New Roman" w:cs="Times New Roman"/>
           <w:i/>
           <w:iCs/>
           <w:noProof/>
-          <w:sz w:val="28"/>
+          <w:sz w:val="24"/>
           <w:szCs w:val="24"/>
         </w:rPr>
-        <w:t>12</w:t>
-      </w:r>
-      <w:r>
-        <w:rPr>
-          <w:rFonts w:ascii="Candara" w:hAnsi="Candara" w:cs="Times New Roman"/>
+        <w:t>28</w:t>
+      </w:r>
+      <w:r>
+        <w:rPr>
+          <w:rFonts w:ascii="Times New Roman" w:hAnsi="Times New Roman" w:cs="Times New Roman"/>
           <w:noProof/>
-          <w:sz w:val="28"/>
+          <w:sz w:val="24"/>
           <w:szCs w:val="24"/>
         </w:rPr>
-        <w:t>(S1), S55.</w:t>
+        <w:t>(10), 1020–1024.</w:t>
       </w:r>
     </w:p>
     <w:p>
@@ -49326,60 +51587,60 @@
         <w:adjustRightInd w:val="0"/>
         <w:ind w:left="480" w:hanging="480"/>
         <w:rPr>
-          <w:rFonts w:ascii="Candara" w:hAnsi="Candara" w:cs="Times New Roman"/>
+          <w:rFonts w:ascii="Times New Roman" w:hAnsi="Times New Roman" w:cs="Times New Roman"/>
           <w:noProof/>
-          <w:sz w:val="28"/>
+          <w:sz w:val="24"/>
           <w:szCs w:val="24"/>
         </w:rPr>
       </w:pPr>
       <w:r>
         <w:rPr>
-          <w:rFonts w:ascii="Candara" w:hAnsi="Candara" w:cs="Times New Roman"/>
+          <w:rFonts w:ascii="Times New Roman" w:hAnsi="Times New Roman" w:cs="Times New Roman"/>
           <w:noProof/>
-          <w:sz w:val="28"/>
+          <w:sz w:val="24"/>
           <w:szCs w:val="24"/>
         </w:rPr>
-        <w:t xml:space="preserve">Seymour, M., Riemer, K., &amp; Kay, J. (2018). Actors, avatars and agents: Potentials and implications of natural face technology for the creation of realistic visual presence. </w:t>
-      </w:r>
-      <w:r>
-        <w:rPr>
-          <w:rFonts w:ascii="Candara" w:hAnsi="Candara" w:cs="Times New Roman"/>
+        <w:t xml:space="preserve">Saltzman, L. Y., Hansel, T. C., &amp; Bordnick, P. S. (2020). Loneliness, isolation, and social support factors in post-COVID-19 mental health. </w:t>
+      </w:r>
+      <w:r>
+        <w:rPr>
+          <w:rFonts w:ascii="Times New Roman" w:hAnsi="Times New Roman" w:cs="Times New Roman"/>
           <w:i/>
           <w:iCs/>
           <w:noProof/>
-          <w:sz w:val="28"/>
+          <w:sz w:val="24"/>
           <w:szCs w:val="24"/>
         </w:rPr>
-        <w:t>Journal of the Association for Information Systems</w:t>
-      </w:r>
-      <w:r>
-        <w:rPr>
-          <w:rFonts w:ascii="Candara" w:hAnsi="Candara" w:cs="Times New Roman"/>
+        <w:t>Psychological Trauma: Theory, Research, Practice, and Policy</w:t>
+      </w:r>
+      <w:r>
+        <w:rPr>
+          <w:rFonts w:ascii="Times New Roman" w:hAnsi="Times New Roman" w:cs="Times New Roman"/>
           <w:noProof/>
-          <w:sz w:val="28"/>
+          <w:sz w:val="24"/>
           <w:szCs w:val="24"/>
         </w:rPr>
         <w:t xml:space="preserve">, </w:t>
       </w:r>
       <w:r>
         <w:rPr>
-          <w:rFonts w:ascii="Candara" w:hAnsi="Candara" w:cs="Times New Roman"/>
+          <w:rFonts w:ascii="Times New Roman" w:hAnsi="Times New Roman" w:cs="Times New Roman"/>
           <w:i/>
           <w:iCs/>
           <w:noProof/>
-          <w:sz w:val="28"/>
+          <w:sz w:val="24"/>
           <w:szCs w:val="24"/>
         </w:rPr>
-        <w:t>19</w:t>
-      </w:r>
-      <w:r>
-        <w:rPr>
-          <w:rFonts w:ascii="Candara" w:hAnsi="Candara" w:cs="Times New Roman"/>
+        <w:t>12</w:t>
+      </w:r>
+      <w:r>
+        <w:rPr>
+          <w:rFonts w:ascii="Times New Roman" w:hAnsi="Times New Roman" w:cs="Times New Roman"/>
           <w:noProof/>
-          <w:sz w:val="28"/>
+          <w:sz w:val="24"/>
           <w:szCs w:val="24"/>
         </w:rPr>
-        <w:t>(10), 4.</w:t>
+        <w:t>(S1), S55.</w:t>
       </w:r>
     </w:p>
     <w:p>
@@ -49390,56 +51651,121 @@
         <w:adjustRightInd w:val="0"/>
         <w:ind w:left="480" w:hanging="480"/>
         <w:rPr>
-          <w:rFonts w:ascii="Candara" w:hAnsi="Candara"/>
+          <w:rFonts w:ascii="Times New Roman" w:hAnsi="Times New Roman" w:cs="Times New Roman"/>
           <w:noProof/>
-          <w:sz w:val="28"/>
-        </w:rPr>
-      </w:pPr>
-      <w:r>
-        <w:rPr>
-          <w:rFonts w:ascii="Candara" w:hAnsi="Candara" w:cs="Times New Roman"/>
+          <w:sz w:val="24"/>
+          <w:szCs w:val="24"/>
+        </w:rPr>
+      </w:pPr>
+      <w:r>
+        <w:rPr>
+          <w:rFonts w:ascii="Times New Roman" w:hAnsi="Times New Roman" w:cs="Times New Roman"/>
           <w:noProof/>
-          <w:sz w:val="28"/>
+          <w:sz w:val="24"/>
           <w:szCs w:val="24"/>
         </w:rPr>
-        <w:t xml:space="preserve">Sproull, L., Subramani, M., Kiesler, S., Walker, J. H., &amp; Waters, K. (1996). When the interface is a face. </w:t>
-      </w:r>
-      <w:r>
-        <w:rPr>
-          <w:rFonts w:ascii="Candara" w:hAnsi="Candara" w:cs="Times New Roman"/>
+        <w:lastRenderedPageBreak/>
+        <w:t xml:space="preserve">Seymour, M., Riemer, K., &amp; Kay, J. (2018). Actors, avatars and agents: Potentials and implications of natural face technology for the creation of realistic visual presence. </w:t>
+      </w:r>
+      <w:r>
+        <w:rPr>
+          <w:rFonts w:ascii="Times New Roman" w:hAnsi="Times New Roman" w:cs="Times New Roman"/>
           <w:i/>
           <w:iCs/>
           <w:noProof/>
-          <w:sz w:val="28"/>
+          <w:sz w:val="24"/>
           <w:szCs w:val="24"/>
         </w:rPr>
-        <w:t>Human-Computer Interaction</w:t>
-      </w:r>
-      <w:r>
-        <w:rPr>
-          <w:rFonts w:ascii="Candara" w:hAnsi="Candara" w:cs="Times New Roman"/>
+        <w:t>Journal of the Association for Information Systems</w:t>
+      </w:r>
+      <w:r>
+        <w:rPr>
+          <w:rFonts w:ascii="Times New Roman" w:hAnsi="Times New Roman" w:cs="Times New Roman"/>
           <w:noProof/>
-          <w:sz w:val="28"/>
+          <w:sz w:val="24"/>
           <w:szCs w:val="24"/>
         </w:rPr>
         <w:t xml:space="preserve">, </w:t>
       </w:r>
       <w:r>
         <w:rPr>
-          <w:rFonts w:ascii="Candara" w:hAnsi="Candara" w:cs="Times New Roman"/>
+          <w:rFonts w:ascii="Times New Roman" w:hAnsi="Times New Roman" w:cs="Times New Roman"/>
           <w:i/>
           <w:iCs/>
           <w:noProof/>
-          <w:sz w:val="28"/>
+          <w:sz w:val="24"/>
           <w:szCs w:val="24"/>
         </w:rPr>
+        <w:t>19</w:t>
+      </w:r>
+      <w:r>
+        <w:rPr>
+          <w:rFonts w:ascii="Times New Roman" w:hAnsi="Times New Roman" w:cs="Times New Roman"/>
+          <w:noProof/>
+          <w:sz w:val="24"/>
+          <w:szCs w:val="24"/>
+        </w:rPr>
+        <w:t>(10), 4.</w:t>
+      </w:r>
+    </w:p>
+    <w:p>
+      <w:pPr>
+        <w:widowControl w:val="0"/>
+        <w:autoSpaceDE w:val="0"/>
+        <w:autoSpaceDN w:val="0"/>
+        <w:adjustRightInd w:val="0"/>
+        <w:ind w:left="480" w:hanging="480"/>
+        <w:rPr>
+          <w:rFonts w:ascii="Times New Roman" w:hAnsi="Times New Roman" w:cs="Times New Roman"/>
+          <w:noProof/>
+          <w:sz w:val="24"/>
+        </w:rPr>
+      </w:pPr>
+      <w:r>
+        <w:rPr>
+          <w:rFonts w:ascii="Times New Roman" w:hAnsi="Times New Roman" w:cs="Times New Roman"/>
+          <w:noProof/>
+          <w:sz w:val="24"/>
+          <w:szCs w:val="24"/>
+        </w:rPr>
+        <w:t xml:space="preserve">Sproull, L., Subramani, M., Kiesler, S., Walker, J. H., &amp; Waters, K. (1996). When the interface is a face. </w:t>
+      </w:r>
+      <w:r>
+        <w:rPr>
+          <w:rFonts w:ascii="Times New Roman" w:hAnsi="Times New Roman" w:cs="Times New Roman"/>
+          <w:i/>
+          <w:iCs/>
+          <w:noProof/>
+          <w:sz w:val="24"/>
+          <w:szCs w:val="24"/>
+        </w:rPr>
+        <w:t>Human-Computer Interaction</w:t>
+      </w:r>
+      <w:r>
+        <w:rPr>
+          <w:rFonts w:ascii="Times New Roman" w:hAnsi="Times New Roman" w:cs="Times New Roman"/>
+          <w:noProof/>
+          <w:sz w:val="24"/>
+          <w:szCs w:val="24"/>
+        </w:rPr>
+        <w:t xml:space="preserve">, </w:t>
+      </w:r>
+      <w:r>
+        <w:rPr>
+          <w:rFonts w:ascii="Times New Roman" w:hAnsi="Times New Roman" w:cs="Times New Roman"/>
+          <w:i/>
+          <w:iCs/>
+          <w:noProof/>
+          <w:sz w:val="24"/>
+          <w:szCs w:val="24"/>
+        </w:rPr>
         <w:t>11</w:t>
       </w:r>
       <w:r>
         <w:rPr>
-          <w:rFonts w:ascii="Candara" w:hAnsi="Candara" w:cs="Times New Roman"/>
+          <w:rFonts w:ascii="Times New Roman" w:hAnsi="Times New Roman" w:cs="Times New Roman"/>
           <w:noProof/>
-          <w:sz w:val="28"/>
+          <w:sz w:val="24"/>
           <w:szCs w:val="24"/>
         </w:rPr>
         <w:t>(2), 97–124.</w:t>
@@ -49474,13 +51800,13 @@
       </w:pPr>
       <w:r>
         <w:rPr>
-          <w:rFonts w:ascii="Candara" w:hAnsi="Tahoma" w:cs="B Nazanin"/>
+          <w:rFonts w:asciiTheme="majorBidi" w:hAnsiTheme="majorBidi" w:cstheme="majorBidi"/>
           <w:b/>
           <w:bCs/>
           <w:color w:val="000000" w:themeColor="text1"/>
           <w:kern w:val="24"/>
-          <w:sz w:val="28"/>
-          <w:szCs w:val="28"/>
+          <w:sz w:val="24"/>
+          <w:szCs w:val="24"/>
           <w:rtl/>
           <w:lang w:bidi="fa-IR"/>
         </w:rPr>
@@ -51604,8 +53930,8 @@
         </w:rPr>
       </w:pPr>
     </w:p>
-    <w:bookmarkStart w:id="11" w:name="_Toc456126800" w:displacedByCustomXml="next"/>
-    <w:bookmarkStart w:id="12" w:name="_Toc456127058" w:displacedByCustomXml="next"/>
+    <w:bookmarkStart w:id="11" w:name="_Toc456127058" w:displacedByCustomXml="next"/>
+    <w:bookmarkStart w:id="12" w:name="_Toc456126800" w:displacedByCustomXml="next"/>
     <w:sdt>
       <w:sdtPr>
         <w:rPr>
@@ -53098,7 +55424,7 @@
       <w:pPr>
         <w:pStyle w:val="FootnoteText"/>
         <w:rPr>
-          <w:rFonts w:asciiTheme="majorBidi" w:hAnsiTheme="majorBidi" w:cstheme="majorBidi"/>
+          <w:rFonts w:ascii="Times New Roman" w:hAnsi="Times New Roman"/>
           <w:lang w:bidi="fa-IR"/>
         </w:rPr>
       </w:pPr>
@@ -53109,18 +55435,14 @@
         <w:footnoteRef/>
       </w:r>
       <w:r>
-        <w:rPr>
-          <w:rFonts w:asciiTheme="majorBidi" w:hAnsiTheme="majorBidi" w:cstheme="majorBidi"/>
-        </w:rPr>
         <w:t xml:space="preserve"> </w:t>
       </w:r>
       <w:r>
         <w:rPr>
-          <w:rFonts w:asciiTheme="majorBidi" w:hAnsiTheme="majorBidi" w:cstheme="majorBidi"/>
-          <w:color w:val="000000" w:themeColor="text1"/>
-          <w:lang w:bidi="fa-IR"/>
-        </w:rPr>
-        <w:t>Space</w:t>
+          <w:rFonts w:ascii="Times New Roman" w:hAnsi="Times New Roman"/>
+          <w:lang w:bidi="fa-IR"/>
+        </w:rPr>
+        <w:t>Linguistic Content</w:t>
       </w:r>
     </w:p>
   </w:footnote>
@@ -53148,13 +55470,44 @@
       <w:r>
         <w:rPr>
           <w:rFonts w:asciiTheme="majorBidi" w:hAnsiTheme="majorBidi" w:cstheme="majorBidi"/>
-          <w:lang w:bidi="fa-IR"/>
-        </w:rPr>
-        <w:t>single</w:t>
+          <w:color w:val="000000" w:themeColor="text1"/>
+          <w:lang w:bidi="fa-IR"/>
+        </w:rPr>
+        <w:t>Space</w:t>
       </w:r>
     </w:p>
   </w:footnote>
   <w:footnote w:id="27">
+    <w:p>
+      <w:pPr>
+        <w:pStyle w:val="FootnoteText"/>
+        <w:rPr>
+          <w:rFonts w:asciiTheme="majorBidi" w:hAnsiTheme="majorBidi" w:cstheme="majorBidi"/>
+          <w:lang w:bidi="fa-IR"/>
+        </w:rPr>
+      </w:pPr>
+      <w:r>
+        <w:rPr>
+          <w:rStyle w:val="FootnoteReference"/>
+        </w:rPr>
+        <w:footnoteRef/>
+      </w:r>
+      <w:r>
+        <w:rPr>
+          <w:rFonts w:asciiTheme="majorBidi" w:hAnsiTheme="majorBidi" w:cstheme="majorBidi"/>
+        </w:rPr>
+        <w:t xml:space="preserve"> </w:t>
+      </w:r>
+      <w:r>
+        <w:rPr>
+          <w:rFonts w:asciiTheme="majorBidi" w:hAnsiTheme="majorBidi" w:cstheme="majorBidi"/>
+          <w:lang w:bidi="fa-IR"/>
+        </w:rPr>
+        <w:t>single</w:t>
+      </w:r>
+    </w:p>
+  </w:footnote>
+  <w:footnote w:id="28">
     <w:p>
       <w:pPr>
         <w:pStyle w:val="FootnoteText"/>
@@ -55400,6 +57753,7 @@
   <w:style w:type="character" w:default="1" w:styleId="DefaultParagraphFont">
     <w:name w:val="Default Paragraph Font"/>
     <w:uiPriority w:val="1"/>
+    <w:semiHidden/>
     <w:unhideWhenUsed/>
   </w:style>
   <w:style w:type="table" w:default="1" w:styleId="TableNormal">
@@ -59476,6 +61830,8 @@
     <w:rsid w:val="0031110D"/>
     <w:rsid w:val="003221EA"/>
     <w:rsid w:val="003D7576"/>
+    <w:rsid w:val="003F6D4C"/>
+    <w:rsid w:val="004D436E"/>
     <w:rsid w:val="005666C3"/>
     <w:rsid w:val="00605287"/>
     <w:rsid w:val="007D01C8"/>

</xml_diff>